<commit_message>
Complete Report and Code
</commit_message>
<xml_diff>
--- a/HIT140_Report.docx
+++ b/HIT140_Report.docx
@@ -220,7 +220,7 @@
                                 <a:avLst/>
                               </a:prstGeom>
                               <a:blipFill>
-                                <a:blip r:embed="rId4"/>
+                                <a:blip r:embed="rId6"/>
                                 <a:stretch>
                                   <a:fillRect r="-7574"/>
                                 </a:stretch>
@@ -272,7 +272,7 @@
                       <v:path arrowok="t" o:connecttype="custom" o:connectlocs="0,0;7315200,0;7315200,1130373;3620757,733885;0,1092249;0,0" o:connectangles="0,0,0,0,0,0"/>
                     </v:shape>
                     <v:rect id="Rectangle 151" o:spid="_x0000_s1028" style="position:absolute;width:73152;height:12161;visibility:visible;mso-wrap-style:square;v-text-anchor:middle" o:gfxdata="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" stroked="f" strokeweight="1pt">
-                      <v:fill r:id="rId5" o:title="" recolor="t" rotate="t" type="frame"/>
+                      <v:fill r:id="rId7" o:title="" recolor="t" rotate="t" type="frame"/>
                     </v:rect>
                     <w10:wrap anchorx="page" anchory="page"/>
                   </v:group>
@@ -537,14 +537,14 @@
                               <w:sdt>
                                 <w:sdtPr>
                                   <w:rPr>
-                                    <w:color w:val="595959" w:themeColor="text1" w:themeTint="A6"/>
-                                    <w:sz w:val="20"/>
-                                    <w:szCs w:val="20"/>
+                                    <w:rFonts w:ascii="Arial" w:hAnsi="Arial" w:cs="Arial"/>
+                                    <w:sz w:val="17"/>
+                                    <w:szCs w:val="17"/>
+                                    <w:shd w:val="clear" w:color="auto" w:fill="E9EBED"/>
                                   </w:rPr>
                                   <w:alias w:val="Abstract"/>
                                   <w:tag w:val=""/>
                                   <w:id w:val="1375273687"/>
-                                  <w:showingPlcHdr/>
                                   <w:dataBinding w:prefixMappings="xmlns:ns0='http://schemas.microsoft.com/office/2006/coverPageProps' " w:xpath="/ns0:CoverPageProperties[1]/ns0:Abstract[1]" w:storeItemID="{55AF091B-3C7A-41E3-B477-F2FDAA23CFDA}"/>
                                   <w:text w:multiLine="1"/>
                                 </w:sdtPr>
@@ -561,20 +561,30 @@
                                     </w:pPr>
                                     <w:r>
                                       <w:rPr>
-                                        <w:color w:val="595959" w:themeColor="text1" w:themeTint="A6"/>
-                                        <w:sz w:val="20"/>
-                                        <w:szCs w:val="20"/>
+                                        <w:rFonts w:ascii="Arial" w:hAnsi="Arial" w:cs="Arial"/>
+                                        <w:sz w:val="17"/>
+                                        <w:szCs w:val="17"/>
+                                        <w:shd w:val="clear" w:color="auto" w:fill="E9EBED"/>
                                       </w:rPr>
-                                      <w:t xml:space="preserve">[Draw your reader in with an engaging abstract. It is typically a short summary of the document. </w:t>
+                                      <w:t>The second project objective requires that your team predict the motor and the total UPDRS scores</w:t>
                                     </w:r>
                                     <w:r>
                                       <w:rPr>
-                                        <w:color w:val="595959" w:themeColor="text1" w:themeTint="A6"/>
-                                        <w:sz w:val="20"/>
-                                        <w:szCs w:val="20"/>
+                                        <w:rFonts w:ascii="Arial" w:hAnsi="Arial" w:cs="Arial"/>
+                                        <w:sz w:val="17"/>
+                                        <w:szCs w:val="17"/>
+                                        <w:shd w:val="clear" w:color="auto" w:fill="E9EBED"/>
                                       </w:rPr>
-                                      <w:br/>
-                                      <w:t>When you’re ready to add your content, just click here and start typing.]</w:t>
+                                      <w:t xml:space="preserve"> </w:t>
+                                    </w:r>
+                                    <w:r>
+                                      <w:rPr>
+                                        <w:rFonts w:ascii="Arial" w:hAnsi="Arial" w:cs="Arial"/>
+                                        <w:sz w:val="17"/>
+                                        <w:szCs w:val="17"/>
+                                        <w:shd w:val="clear" w:color="auto" w:fill="E9EBED"/>
+                                      </w:rPr>
+                                      <w:t>assigned by a physician to people with Parkinson’s Disease</w:t>
                                     </w:r>
                                   </w:p>
                                 </w:sdtContent>
@@ -626,14 +636,14 @@
                         <w:sdt>
                           <w:sdtPr>
                             <w:rPr>
-                              <w:color w:val="595959" w:themeColor="text1" w:themeTint="A6"/>
-                              <w:sz w:val="20"/>
-                              <w:szCs w:val="20"/>
+                              <w:rFonts w:ascii="Arial" w:hAnsi="Arial" w:cs="Arial"/>
+                              <w:sz w:val="17"/>
+                              <w:szCs w:val="17"/>
+                              <w:shd w:val="clear" w:color="auto" w:fill="E9EBED"/>
                             </w:rPr>
                             <w:alias w:val="Abstract"/>
                             <w:tag w:val=""/>
                             <w:id w:val="1375273687"/>
-                            <w:showingPlcHdr/>
                             <w:dataBinding w:prefixMappings="xmlns:ns0='http://schemas.microsoft.com/office/2006/coverPageProps' " w:xpath="/ns0:CoverPageProperties[1]/ns0:Abstract[1]" w:storeItemID="{55AF091B-3C7A-41E3-B477-F2FDAA23CFDA}"/>
                             <w:text w:multiLine="1"/>
                           </w:sdtPr>
@@ -650,20 +660,30 @@
                               </w:pPr>
                               <w:r>
                                 <w:rPr>
-                                  <w:color w:val="595959" w:themeColor="text1" w:themeTint="A6"/>
-                                  <w:sz w:val="20"/>
-                                  <w:szCs w:val="20"/>
+                                  <w:rFonts w:ascii="Arial" w:hAnsi="Arial" w:cs="Arial"/>
+                                  <w:sz w:val="17"/>
+                                  <w:szCs w:val="17"/>
+                                  <w:shd w:val="clear" w:color="auto" w:fill="E9EBED"/>
                                 </w:rPr>
-                                <w:t xml:space="preserve">[Draw your reader in with an engaging abstract. It is typically a short summary of the document. </w:t>
+                                <w:t>The second project objective requires that your team predict the motor and the total UPDRS scores</w:t>
                               </w:r>
                               <w:r>
                                 <w:rPr>
-                                  <w:color w:val="595959" w:themeColor="text1" w:themeTint="A6"/>
-                                  <w:sz w:val="20"/>
-                                  <w:szCs w:val="20"/>
+                                  <w:rFonts w:ascii="Arial" w:hAnsi="Arial" w:cs="Arial"/>
+                                  <w:sz w:val="17"/>
+                                  <w:szCs w:val="17"/>
+                                  <w:shd w:val="clear" w:color="auto" w:fill="E9EBED"/>
                                 </w:rPr>
-                                <w:br/>
-                                <w:t>When you’re ready to add your content, just click here and start typing.]</w:t>
+                                <w:t xml:space="preserve"> </w:t>
+                              </w:r>
+                              <w:r>
+                                <w:rPr>
+                                  <w:rFonts w:ascii="Arial" w:hAnsi="Arial" w:cs="Arial"/>
+                                  <w:sz w:val="17"/>
+                                  <w:szCs w:val="17"/>
+                                  <w:shd w:val="clear" w:color="auto" w:fill="E9EBED"/>
+                                </w:rPr>
+                                <w:t>assigned by a physician to people with Parkinson’s Disease</w:t>
                               </w:r>
                             </w:p>
                           </w:sdtContent>
@@ -774,7 +794,6 @@
                                         <w:color w:val="4472C4" w:themeColor="accent1"/>
                                         <w:sz w:val="64"/>
                                         <w:szCs w:val="64"/>
-                                        <w:lang w:val="en-US"/>
                                       </w:rPr>
                                       <w:t>HIT140</w:t>
                                     </w:r>
@@ -880,7 +899,6 @@
                                   <w:color w:val="4472C4" w:themeColor="accent1"/>
                                   <w:sz w:val="64"/>
                                   <w:szCs w:val="64"/>
-                                  <w:lang w:val="en-US"/>
                                 </w:rPr>
                                 <w:t>HIT140</w:t>
                               </w:r>
@@ -942,7 +960,2488 @@
         </w:p>
       </w:sdtContent>
     </w:sdt>
+    <w:sdt>
+      <w:sdtPr>
+        <w:rPr>
+          <w:rFonts w:asciiTheme="minorHAnsi" w:eastAsiaTheme="minorHAnsi" w:hAnsiTheme="minorHAnsi" w:cstheme="minorBidi"/>
+          <w:color w:val="auto"/>
+          <w:kern w:val="2"/>
+          <w:sz w:val="22"/>
+          <w:szCs w:val="22"/>
+          <w14:ligatures w14:val="standardContextual"/>
+        </w:rPr>
+        <w:id w:val="523371868"/>
+        <w:docPartObj>
+          <w:docPartGallery w:val="Table of Contents"/>
+          <w:docPartUnique/>
+        </w:docPartObj>
+      </w:sdtPr>
+      <w:sdtEndPr>
+        <w:rPr>
+          <w:b/>
+          <w:bCs/>
+          <w:noProof/>
+        </w:rPr>
+      </w:sdtEndPr>
+      <w:sdtContent>
+        <w:p>
+          <w:pPr>
+            <w:pStyle w:val="TOCHeading"/>
+          </w:pPr>
+          <w:r>
+            <w:t>Contents</w:t>
+          </w:r>
+        </w:p>
+        <w:p>
+          <w:pPr>
+            <w:pStyle w:val="TOC1"/>
+            <w:tabs>
+              <w:tab w:val="right" w:leader="dot" w:pos="9016"/>
+            </w:tabs>
+            <w:rPr>
+              <w:rFonts w:eastAsiaTheme="minorEastAsia"/>
+              <w:noProof/>
+            </w:rPr>
+          </w:pPr>
+          <w:r>
+            <w:fldChar w:fldCharType="begin"/>
+          </w:r>
+          <w:r>
+            <w:instrText xml:space="preserve"> TOC \o "1-3" \h \z \u </w:instrText>
+          </w:r>
+          <w:r>
+            <w:fldChar w:fldCharType="separate"/>
+          </w:r>
+          <w:hyperlink w:anchor="_Toc147345112" w:history="1">
+            <w:r>
+              <w:rPr>
+                <w:rStyle w:val="Hyperlink"/>
+                <w:noProof/>
+              </w:rPr>
+              <w:t>Introduction</w:t>
+            </w:r>
+            <w:r>
+              <w:rPr>
+                <w:noProof/>
+                <w:webHidden/>
+              </w:rPr>
+              <w:tab/>
+            </w:r>
+            <w:r>
+              <w:rPr>
+                <w:noProof/>
+                <w:webHidden/>
+              </w:rPr>
+              <w:fldChar w:fldCharType="begin"/>
+            </w:r>
+            <w:r>
+              <w:rPr>
+                <w:noProof/>
+                <w:webHidden/>
+              </w:rPr>
+              <w:instrText xml:space="preserve"> PAGEREF _Toc147345112 \h </w:instrText>
+            </w:r>
+            <w:r>
+              <w:rPr>
+                <w:noProof/>
+                <w:webHidden/>
+              </w:rPr>
+            </w:r>
+            <w:r>
+              <w:rPr>
+                <w:noProof/>
+                <w:webHidden/>
+              </w:rPr>
+              <w:fldChar w:fldCharType="separate"/>
+            </w:r>
+            <w:r>
+              <w:rPr>
+                <w:noProof/>
+                <w:webHidden/>
+              </w:rPr>
+              <w:t>2</w:t>
+            </w:r>
+            <w:r>
+              <w:rPr>
+                <w:noProof/>
+                <w:webHidden/>
+              </w:rPr>
+              <w:fldChar w:fldCharType="end"/>
+            </w:r>
+          </w:hyperlink>
+        </w:p>
+        <w:p>
+          <w:pPr>
+            <w:pStyle w:val="TOC1"/>
+            <w:tabs>
+              <w:tab w:val="right" w:leader="dot" w:pos="9016"/>
+            </w:tabs>
+            <w:rPr>
+              <w:rFonts w:eastAsiaTheme="minorEastAsia"/>
+              <w:noProof/>
+            </w:rPr>
+          </w:pPr>
+          <w:hyperlink w:anchor="_Toc147345113" w:history="1">
+            <w:r>
+              <w:rPr>
+                <w:rStyle w:val="Hyperlink"/>
+                <w:noProof/>
+              </w:rPr>
+              <w:t>Task 1</w:t>
+            </w:r>
+            <w:r>
+              <w:rPr>
+                <w:noProof/>
+                <w:webHidden/>
+              </w:rPr>
+              <w:tab/>
+            </w:r>
+            <w:r>
+              <w:rPr>
+                <w:noProof/>
+                <w:webHidden/>
+              </w:rPr>
+              <w:fldChar w:fldCharType="begin"/>
+            </w:r>
+            <w:r>
+              <w:rPr>
+                <w:noProof/>
+                <w:webHidden/>
+              </w:rPr>
+              <w:instrText xml:space="preserve"> PAGEREF _Toc147345113 \h </w:instrText>
+            </w:r>
+            <w:r>
+              <w:rPr>
+                <w:noProof/>
+                <w:webHidden/>
+              </w:rPr>
+            </w:r>
+            <w:r>
+              <w:rPr>
+                <w:noProof/>
+                <w:webHidden/>
+              </w:rPr>
+              <w:fldChar w:fldCharType="separate"/>
+            </w:r>
+            <w:r>
+              <w:rPr>
+                <w:noProof/>
+                <w:webHidden/>
+              </w:rPr>
+              <w:t>2</w:t>
+            </w:r>
+            <w:r>
+              <w:rPr>
+                <w:noProof/>
+                <w:webHidden/>
+              </w:rPr>
+              <w:fldChar w:fldCharType="end"/>
+            </w:r>
+          </w:hyperlink>
+        </w:p>
+        <w:p>
+          <w:pPr>
+            <w:pStyle w:val="TOC1"/>
+            <w:tabs>
+              <w:tab w:val="right" w:leader="dot" w:pos="9016"/>
+            </w:tabs>
+            <w:rPr>
+              <w:rFonts w:eastAsiaTheme="minorEastAsia"/>
+              <w:noProof/>
+            </w:rPr>
+          </w:pPr>
+          <w:hyperlink w:anchor="_Toc147345114" w:history="1">
+            <w:r>
+              <w:rPr>
+                <w:rStyle w:val="Hyperlink"/>
+                <w:noProof/>
+              </w:rPr>
+              <w:t>Task 2</w:t>
+            </w:r>
+            <w:r>
+              <w:rPr>
+                <w:noProof/>
+                <w:webHidden/>
+              </w:rPr>
+              <w:tab/>
+            </w:r>
+            <w:r>
+              <w:rPr>
+                <w:noProof/>
+                <w:webHidden/>
+              </w:rPr>
+              <w:fldChar w:fldCharType="begin"/>
+            </w:r>
+            <w:r>
+              <w:rPr>
+                <w:noProof/>
+                <w:webHidden/>
+              </w:rPr>
+              <w:instrText xml:space="preserve"> PAGEREF _Toc147345114 \h </w:instrText>
+            </w:r>
+            <w:r>
+              <w:rPr>
+                <w:noProof/>
+                <w:webHidden/>
+              </w:rPr>
+            </w:r>
+            <w:r>
+              <w:rPr>
+                <w:noProof/>
+                <w:webHidden/>
+              </w:rPr>
+              <w:fldChar w:fldCharType="separate"/>
+            </w:r>
+            <w:r>
+              <w:rPr>
+                <w:noProof/>
+                <w:webHidden/>
+              </w:rPr>
+              <w:t>4</w:t>
+            </w:r>
+            <w:r>
+              <w:rPr>
+                <w:noProof/>
+                <w:webHidden/>
+              </w:rPr>
+              <w:fldChar w:fldCharType="end"/>
+            </w:r>
+          </w:hyperlink>
+        </w:p>
+        <w:p>
+          <w:pPr>
+            <w:pStyle w:val="TOC1"/>
+            <w:tabs>
+              <w:tab w:val="right" w:leader="dot" w:pos="9016"/>
+            </w:tabs>
+            <w:rPr>
+              <w:rFonts w:eastAsiaTheme="minorEastAsia"/>
+              <w:noProof/>
+            </w:rPr>
+          </w:pPr>
+          <w:hyperlink w:anchor="_Toc147345115" w:history="1">
+            <w:r>
+              <w:rPr>
+                <w:rStyle w:val="Hyperlink"/>
+                <w:noProof/>
+              </w:rPr>
+              <w:t>Task 3</w:t>
+            </w:r>
+            <w:r>
+              <w:rPr>
+                <w:noProof/>
+                <w:webHidden/>
+              </w:rPr>
+              <w:tab/>
+            </w:r>
+            <w:r>
+              <w:rPr>
+                <w:noProof/>
+                <w:webHidden/>
+              </w:rPr>
+              <w:fldChar w:fldCharType="begin"/>
+            </w:r>
+            <w:r>
+              <w:rPr>
+                <w:noProof/>
+                <w:webHidden/>
+              </w:rPr>
+              <w:instrText xml:space="preserve"> PAGEREF _Toc147345115 \h </w:instrText>
+            </w:r>
+            <w:r>
+              <w:rPr>
+                <w:noProof/>
+                <w:webHidden/>
+              </w:rPr>
+            </w:r>
+            <w:r>
+              <w:rPr>
+                <w:noProof/>
+                <w:webHidden/>
+              </w:rPr>
+              <w:fldChar w:fldCharType="separate"/>
+            </w:r>
+            <w:r>
+              <w:rPr>
+                <w:noProof/>
+                <w:webHidden/>
+              </w:rPr>
+              <w:t>5</w:t>
+            </w:r>
+            <w:r>
+              <w:rPr>
+                <w:noProof/>
+                <w:webHidden/>
+              </w:rPr>
+              <w:fldChar w:fldCharType="end"/>
+            </w:r>
+          </w:hyperlink>
+        </w:p>
+        <w:p>
+          <w:pPr>
+            <w:pStyle w:val="TOC1"/>
+            <w:tabs>
+              <w:tab w:val="right" w:leader="dot" w:pos="9016"/>
+            </w:tabs>
+            <w:rPr>
+              <w:rFonts w:eastAsiaTheme="minorEastAsia"/>
+              <w:noProof/>
+            </w:rPr>
+          </w:pPr>
+          <w:hyperlink w:anchor="_Toc147345116" w:history="1">
+            <w:r>
+              <w:rPr>
+                <w:rStyle w:val="Hyperlink"/>
+                <w:noProof/>
+              </w:rPr>
+              <w:t>Task 4</w:t>
+            </w:r>
+            <w:r>
+              <w:rPr>
+                <w:noProof/>
+                <w:webHidden/>
+              </w:rPr>
+              <w:tab/>
+            </w:r>
+            <w:r>
+              <w:rPr>
+                <w:noProof/>
+                <w:webHidden/>
+              </w:rPr>
+              <w:fldChar w:fldCharType="begin"/>
+            </w:r>
+            <w:r>
+              <w:rPr>
+                <w:noProof/>
+                <w:webHidden/>
+              </w:rPr>
+              <w:instrText xml:space="preserve"> PAGEREF _Toc147345116 \h </w:instrText>
+            </w:r>
+            <w:r>
+              <w:rPr>
+                <w:noProof/>
+                <w:webHidden/>
+              </w:rPr>
+            </w:r>
+            <w:r>
+              <w:rPr>
+                <w:noProof/>
+                <w:webHidden/>
+              </w:rPr>
+              <w:fldChar w:fldCharType="separate"/>
+            </w:r>
+            <w:r>
+              <w:rPr>
+                <w:noProof/>
+                <w:webHidden/>
+              </w:rPr>
+              <w:t>6</w:t>
+            </w:r>
+            <w:r>
+              <w:rPr>
+                <w:noProof/>
+                <w:webHidden/>
+              </w:rPr>
+              <w:fldChar w:fldCharType="end"/>
+            </w:r>
+          </w:hyperlink>
+        </w:p>
+        <w:p>
+          <w:pPr>
+            <w:pStyle w:val="TOC1"/>
+            <w:tabs>
+              <w:tab w:val="right" w:leader="dot" w:pos="9016"/>
+            </w:tabs>
+            <w:rPr>
+              <w:rFonts w:eastAsiaTheme="minorEastAsia"/>
+              <w:noProof/>
+            </w:rPr>
+          </w:pPr>
+          <w:hyperlink w:anchor="_Toc147345117" w:history="1">
+            <w:r>
+              <w:rPr>
+                <w:rStyle w:val="Hyperlink"/>
+                <w:noProof/>
+              </w:rPr>
+              <w:t>Visualizations</w:t>
+            </w:r>
+            <w:r>
+              <w:rPr>
+                <w:noProof/>
+                <w:webHidden/>
+              </w:rPr>
+              <w:tab/>
+            </w:r>
+            <w:r>
+              <w:rPr>
+                <w:noProof/>
+                <w:webHidden/>
+              </w:rPr>
+              <w:fldChar w:fldCharType="begin"/>
+            </w:r>
+            <w:r>
+              <w:rPr>
+                <w:noProof/>
+                <w:webHidden/>
+              </w:rPr>
+              <w:instrText xml:space="preserve"> PAGEREF _Toc147345117 \h </w:instrText>
+            </w:r>
+            <w:r>
+              <w:rPr>
+                <w:noProof/>
+                <w:webHidden/>
+              </w:rPr>
+            </w:r>
+            <w:r>
+              <w:rPr>
+                <w:noProof/>
+                <w:webHidden/>
+              </w:rPr>
+              <w:fldChar w:fldCharType="separate"/>
+            </w:r>
+            <w:r>
+              <w:rPr>
+                <w:noProof/>
+                <w:webHidden/>
+              </w:rPr>
+              <w:t>7</w:t>
+            </w:r>
+            <w:r>
+              <w:rPr>
+                <w:noProof/>
+                <w:webHidden/>
+              </w:rPr>
+              <w:fldChar w:fldCharType="end"/>
+            </w:r>
+          </w:hyperlink>
+        </w:p>
+        <w:p>
+          <w:pPr>
+            <w:pStyle w:val="TOC2"/>
+            <w:tabs>
+              <w:tab w:val="right" w:leader="dot" w:pos="9016"/>
+            </w:tabs>
+            <w:rPr>
+              <w:rFonts w:eastAsiaTheme="minorEastAsia"/>
+              <w:noProof/>
+            </w:rPr>
+          </w:pPr>
+          <w:hyperlink w:anchor="_Toc147345118" w:history="1">
+            <w:r>
+              <w:rPr>
+                <w:rStyle w:val="Hyperlink"/>
+                <w:noProof/>
+              </w:rPr>
+              <w:t>Line Graphs</w:t>
+            </w:r>
+            <w:r>
+              <w:rPr>
+                <w:noProof/>
+                <w:webHidden/>
+              </w:rPr>
+              <w:tab/>
+            </w:r>
+            <w:r>
+              <w:rPr>
+                <w:noProof/>
+                <w:webHidden/>
+              </w:rPr>
+              <w:fldChar w:fldCharType="begin"/>
+            </w:r>
+            <w:r>
+              <w:rPr>
+                <w:noProof/>
+                <w:webHidden/>
+              </w:rPr>
+              <w:instrText xml:space="preserve"> PAGEREF _Toc147345118 \h </w:instrText>
+            </w:r>
+            <w:r>
+              <w:rPr>
+                <w:noProof/>
+                <w:webHidden/>
+              </w:rPr>
+            </w:r>
+            <w:r>
+              <w:rPr>
+                <w:noProof/>
+                <w:webHidden/>
+              </w:rPr>
+              <w:fldChar w:fldCharType="separate"/>
+            </w:r>
+            <w:r>
+              <w:rPr>
+                <w:noProof/>
+                <w:webHidden/>
+              </w:rPr>
+              <w:t>7</w:t>
+            </w:r>
+            <w:r>
+              <w:rPr>
+                <w:noProof/>
+                <w:webHidden/>
+              </w:rPr>
+              <w:fldChar w:fldCharType="end"/>
+            </w:r>
+          </w:hyperlink>
+        </w:p>
+        <w:p>
+          <w:pPr>
+            <w:pStyle w:val="TOC2"/>
+            <w:tabs>
+              <w:tab w:val="right" w:leader="dot" w:pos="9016"/>
+            </w:tabs>
+            <w:rPr>
+              <w:rFonts w:eastAsiaTheme="minorEastAsia"/>
+              <w:noProof/>
+            </w:rPr>
+          </w:pPr>
+          <w:hyperlink w:anchor="_Toc147345119" w:history="1">
+            <w:r>
+              <w:rPr>
+                <w:rStyle w:val="Hyperlink"/>
+                <w:noProof/>
+              </w:rPr>
+              <w:t>Box Plots</w:t>
+            </w:r>
+            <w:r>
+              <w:rPr>
+                <w:noProof/>
+                <w:webHidden/>
+              </w:rPr>
+              <w:tab/>
+            </w:r>
+            <w:r>
+              <w:rPr>
+                <w:noProof/>
+                <w:webHidden/>
+              </w:rPr>
+              <w:fldChar w:fldCharType="begin"/>
+            </w:r>
+            <w:r>
+              <w:rPr>
+                <w:noProof/>
+                <w:webHidden/>
+              </w:rPr>
+              <w:instrText xml:space="preserve"> PAGEREF _Toc147345119 \h </w:instrText>
+            </w:r>
+            <w:r>
+              <w:rPr>
+                <w:noProof/>
+                <w:webHidden/>
+              </w:rPr>
+            </w:r>
+            <w:r>
+              <w:rPr>
+                <w:noProof/>
+                <w:webHidden/>
+              </w:rPr>
+              <w:fldChar w:fldCharType="separate"/>
+            </w:r>
+            <w:r>
+              <w:rPr>
+                <w:noProof/>
+                <w:webHidden/>
+              </w:rPr>
+              <w:t>7</w:t>
+            </w:r>
+            <w:r>
+              <w:rPr>
+                <w:noProof/>
+                <w:webHidden/>
+              </w:rPr>
+              <w:fldChar w:fldCharType="end"/>
+            </w:r>
+          </w:hyperlink>
+        </w:p>
+        <w:p>
+          <w:pPr>
+            <w:pStyle w:val="TOC2"/>
+            <w:tabs>
+              <w:tab w:val="right" w:leader="dot" w:pos="9016"/>
+            </w:tabs>
+            <w:rPr>
+              <w:rFonts w:eastAsiaTheme="minorEastAsia"/>
+              <w:noProof/>
+            </w:rPr>
+          </w:pPr>
+          <w:hyperlink w:anchor="_Toc147345120" w:history="1">
+            <w:r>
+              <w:rPr>
+                <w:rStyle w:val="Hyperlink"/>
+                <w:noProof/>
+              </w:rPr>
+              <w:t>Scatter Plot Total UPDRS</w:t>
+            </w:r>
+            <w:r>
+              <w:rPr>
+                <w:noProof/>
+                <w:webHidden/>
+              </w:rPr>
+              <w:tab/>
+            </w:r>
+            <w:r>
+              <w:rPr>
+                <w:noProof/>
+                <w:webHidden/>
+              </w:rPr>
+              <w:fldChar w:fldCharType="begin"/>
+            </w:r>
+            <w:r>
+              <w:rPr>
+                <w:noProof/>
+                <w:webHidden/>
+              </w:rPr>
+              <w:instrText xml:space="preserve"> PAGEREF _Toc147345120 \h </w:instrText>
+            </w:r>
+            <w:r>
+              <w:rPr>
+                <w:noProof/>
+                <w:webHidden/>
+              </w:rPr>
+            </w:r>
+            <w:r>
+              <w:rPr>
+                <w:noProof/>
+                <w:webHidden/>
+              </w:rPr>
+              <w:fldChar w:fldCharType="separate"/>
+            </w:r>
+            <w:r>
+              <w:rPr>
+                <w:noProof/>
+                <w:webHidden/>
+              </w:rPr>
+              <w:t>8</w:t>
+            </w:r>
+            <w:r>
+              <w:rPr>
+                <w:noProof/>
+                <w:webHidden/>
+              </w:rPr>
+              <w:fldChar w:fldCharType="end"/>
+            </w:r>
+          </w:hyperlink>
+        </w:p>
+        <w:p>
+          <w:pPr>
+            <w:pStyle w:val="TOC2"/>
+            <w:tabs>
+              <w:tab w:val="right" w:leader="dot" w:pos="9016"/>
+            </w:tabs>
+            <w:rPr>
+              <w:rFonts w:eastAsiaTheme="minorEastAsia"/>
+              <w:noProof/>
+            </w:rPr>
+          </w:pPr>
+          <w:hyperlink w:anchor="_Toc147345121" w:history="1">
+            <w:r>
+              <w:rPr>
+                <w:rStyle w:val="Hyperlink"/>
+                <w:noProof/>
+              </w:rPr>
+              <w:t>Scatter Plot Mobile UPDRS</w:t>
+            </w:r>
+            <w:r>
+              <w:rPr>
+                <w:noProof/>
+                <w:webHidden/>
+              </w:rPr>
+              <w:tab/>
+            </w:r>
+            <w:r>
+              <w:rPr>
+                <w:noProof/>
+                <w:webHidden/>
+              </w:rPr>
+              <w:fldChar w:fldCharType="begin"/>
+            </w:r>
+            <w:r>
+              <w:rPr>
+                <w:noProof/>
+                <w:webHidden/>
+              </w:rPr>
+              <w:instrText xml:space="preserve"> PAGEREF _Toc147345121 \h </w:instrText>
+            </w:r>
+            <w:r>
+              <w:rPr>
+                <w:noProof/>
+                <w:webHidden/>
+              </w:rPr>
+            </w:r>
+            <w:r>
+              <w:rPr>
+                <w:noProof/>
+                <w:webHidden/>
+              </w:rPr>
+              <w:fldChar w:fldCharType="separate"/>
+            </w:r>
+            <w:r>
+              <w:rPr>
+                <w:noProof/>
+                <w:webHidden/>
+              </w:rPr>
+              <w:t>9</w:t>
+            </w:r>
+            <w:r>
+              <w:rPr>
+                <w:noProof/>
+                <w:webHidden/>
+              </w:rPr>
+              <w:fldChar w:fldCharType="end"/>
+            </w:r>
+          </w:hyperlink>
+        </w:p>
+        <w:p>
+          <w:pPr>
+            <w:pStyle w:val="TOC1"/>
+            <w:tabs>
+              <w:tab w:val="right" w:leader="dot" w:pos="9016"/>
+            </w:tabs>
+            <w:rPr>
+              <w:rFonts w:eastAsiaTheme="minorEastAsia"/>
+              <w:noProof/>
+            </w:rPr>
+          </w:pPr>
+          <w:hyperlink w:anchor="_Toc147345122" w:history="1">
+            <w:r>
+              <w:rPr>
+                <w:rStyle w:val="Hyperlink"/>
+                <w:noProof/>
+              </w:rPr>
+              <w:t>Discussions &amp; Limitations</w:t>
+            </w:r>
+            <w:r>
+              <w:rPr>
+                <w:noProof/>
+                <w:webHidden/>
+              </w:rPr>
+              <w:tab/>
+            </w:r>
+            <w:r>
+              <w:rPr>
+                <w:noProof/>
+                <w:webHidden/>
+              </w:rPr>
+              <w:fldChar w:fldCharType="begin"/>
+            </w:r>
+            <w:r>
+              <w:rPr>
+                <w:noProof/>
+                <w:webHidden/>
+              </w:rPr>
+              <w:instrText xml:space="preserve"> PAGEREF _Toc147345122 \h </w:instrText>
+            </w:r>
+            <w:r>
+              <w:rPr>
+                <w:noProof/>
+                <w:webHidden/>
+              </w:rPr>
+            </w:r>
+            <w:r>
+              <w:rPr>
+                <w:noProof/>
+                <w:webHidden/>
+              </w:rPr>
+              <w:fldChar w:fldCharType="separate"/>
+            </w:r>
+            <w:r>
+              <w:rPr>
+                <w:noProof/>
+                <w:webHidden/>
+              </w:rPr>
+              <w:t>10</w:t>
+            </w:r>
+            <w:r>
+              <w:rPr>
+                <w:noProof/>
+                <w:webHidden/>
+              </w:rPr>
+              <w:fldChar w:fldCharType="end"/>
+            </w:r>
+          </w:hyperlink>
+        </w:p>
+        <w:p>
+          <w:pPr>
+            <w:pStyle w:val="TOC1"/>
+            <w:tabs>
+              <w:tab w:val="right" w:leader="dot" w:pos="9016"/>
+            </w:tabs>
+            <w:rPr>
+              <w:rFonts w:eastAsiaTheme="minorEastAsia"/>
+              <w:noProof/>
+            </w:rPr>
+          </w:pPr>
+          <w:hyperlink w:anchor="_Toc147345123" w:history="1">
+            <w:r>
+              <w:rPr>
+                <w:rStyle w:val="Hyperlink"/>
+                <w:noProof/>
+              </w:rPr>
+              <w:t>Conclusion</w:t>
+            </w:r>
+            <w:r>
+              <w:rPr>
+                <w:noProof/>
+                <w:webHidden/>
+              </w:rPr>
+              <w:tab/>
+            </w:r>
+            <w:r>
+              <w:rPr>
+                <w:noProof/>
+                <w:webHidden/>
+              </w:rPr>
+              <w:fldChar w:fldCharType="begin"/>
+            </w:r>
+            <w:r>
+              <w:rPr>
+                <w:noProof/>
+                <w:webHidden/>
+              </w:rPr>
+              <w:instrText xml:space="preserve"> PAGEREF _Toc147345123 \h </w:instrText>
+            </w:r>
+            <w:r>
+              <w:rPr>
+                <w:noProof/>
+                <w:webHidden/>
+              </w:rPr>
+            </w:r>
+            <w:r>
+              <w:rPr>
+                <w:noProof/>
+                <w:webHidden/>
+              </w:rPr>
+              <w:fldChar w:fldCharType="separate"/>
+            </w:r>
+            <w:r>
+              <w:rPr>
+                <w:noProof/>
+                <w:webHidden/>
+              </w:rPr>
+              <w:t>10</w:t>
+            </w:r>
+            <w:r>
+              <w:rPr>
+                <w:noProof/>
+                <w:webHidden/>
+              </w:rPr>
+              <w:fldChar w:fldCharType="end"/>
+            </w:r>
+          </w:hyperlink>
+        </w:p>
+        <w:p>
+          <w:pPr>
+            <w:pStyle w:val="TOC1"/>
+            <w:tabs>
+              <w:tab w:val="right" w:leader="dot" w:pos="9016"/>
+            </w:tabs>
+            <w:rPr>
+              <w:rFonts w:eastAsiaTheme="minorEastAsia"/>
+              <w:noProof/>
+            </w:rPr>
+          </w:pPr>
+          <w:hyperlink w:anchor="_Toc147345124" w:history="1">
+            <w:r>
+              <w:rPr>
+                <w:rStyle w:val="Hyperlink"/>
+                <w:noProof/>
+              </w:rPr>
+              <w:t>Work Division</w:t>
+            </w:r>
+            <w:r>
+              <w:rPr>
+                <w:noProof/>
+                <w:webHidden/>
+              </w:rPr>
+              <w:tab/>
+            </w:r>
+            <w:r>
+              <w:rPr>
+                <w:noProof/>
+                <w:webHidden/>
+              </w:rPr>
+              <w:fldChar w:fldCharType="begin"/>
+            </w:r>
+            <w:r>
+              <w:rPr>
+                <w:noProof/>
+                <w:webHidden/>
+              </w:rPr>
+              <w:instrText xml:space="preserve"> PAGEREF _Toc147345124 \h </w:instrText>
+            </w:r>
+            <w:r>
+              <w:rPr>
+                <w:noProof/>
+                <w:webHidden/>
+              </w:rPr>
+            </w:r>
+            <w:r>
+              <w:rPr>
+                <w:noProof/>
+                <w:webHidden/>
+              </w:rPr>
+              <w:fldChar w:fldCharType="separate"/>
+            </w:r>
+            <w:r>
+              <w:rPr>
+                <w:noProof/>
+                <w:webHidden/>
+              </w:rPr>
+              <w:t>10</w:t>
+            </w:r>
+            <w:r>
+              <w:rPr>
+                <w:noProof/>
+                <w:webHidden/>
+              </w:rPr>
+              <w:fldChar w:fldCharType="end"/>
+            </w:r>
+          </w:hyperlink>
+        </w:p>
+        <w:p>
+          <w:pPr>
+            <w:rPr>
+              <w:b/>
+              <w:bCs/>
+              <w:noProof/>
+            </w:rPr>
+          </w:pPr>
+          <w:r>
+            <w:rPr>
+              <w:b/>
+              <w:bCs/>
+              <w:noProof/>
+            </w:rPr>
+            <w:fldChar w:fldCharType="end"/>
+          </w:r>
+        </w:p>
+      </w:sdtContent>
+    </w:sdt>
     <w:p/>
+    <w:p/>
+    <w:p/>
+    <w:p/>
+    <w:p/>
+    <w:p/>
+    <w:p/>
+    <w:p/>
+    <w:p/>
+    <w:p/>
+    <w:p/>
+    <w:p/>
+    <w:p/>
+    <w:p/>
+    <w:p/>
+    <w:p/>
+    <w:p/>
+    <w:p/>
+    <w:p/>
+    <w:p/>
+    <w:p/>
+    <w:p/>
+    <w:p/>
+    <w:p/>
+    <w:p/>
+    <w:p/>
+    <w:p/>
+    <w:p/>
+    <w:p/>
+    <w:p>
+      <w:pPr>
+        <w:pStyle w:val="Heading1"/>
+      </w:pPr>
+      <w:bookmarkStart w:id="0" w:name="_Toc147345112"/>
+      <w:r>
+        <w:t>Introduction</w:t>
+      </w:r>
+      <w:bookmarkEnd w:id="0"/>
+    </w:p>
+    <w:p>
+      <w:r>
+        <w:t xml:space="preserve">The objective of this assessment was to study and analysis the data of 42 subjects. Assignment 3 contained </w:t>
+      </w:r>
+      <w:r>
+        <w:t xml:space="preserve">22 * 5875 records. It means 22 distinct features for estimation, approximation and prediction. Out of those 22, 1 is subject identifier that can not be used in any calculation. We had to create a linear regression to predict </w:t>
+      </w:r>
+      <w:r>
+        <w:t>motor_up</w:t>
+      </w:r>
+      <w:r>
+        <w:t>d</w:t>
+      </w:r>
+      <w:r>
+        <w:t>rs</w:t>
+      </w:r>
+      <w:r>
+        <w:t xml:space="preserve">, </w:t>
+      </w:r>
+      <w:r>
+        <w:t>total_updrs</w:t>
+      </w:r>
+      <w:r>
+        <w:t xml:space="preserve"> using factors such as </w:t>
+      </w:r>
+      <w:r>
+        <w:t>age</w:t>
+      </w:r>
+      <w:r>
+        <w:t xml:space="preserve">, </w:t>
+      </w:r>
+      <w:r>
+        <w:t>sex</w:t>
+      </w:r>
+      <w:r>
+        <w:t xml:space="preserve">, </w:t>
+      </w:r>
+      <w:r>
+        <w:t>test_time</w:t>
+      </w:r>
+      <w:r>
+        <w:t xml:space="preserve">, </w:t>
+      </w:r>
+      <w:r>
+        <w:t>jitter(%)</w:t>
+      </w:r>
+      <w:r>
+        <w:t xml:space="preserve">, </w:t>
+      </w:r>
+      <w:r>
+        <w:t>jitter(abs)</w:t>
+      </w:r>
+      <w:r>
+        <w:t xml:space="preserve">, </w:t>
+      </w:r>
+      <w:r>
+        <w:t>jitter(rap)</w:t>
+      </w:r>
+      <w:r>
+        <w:t xml:space="preserve">, </w:t>
+      </w:r>
+      <w:r>
+        <w:t>jitter(ppq5)</w:t>
+      </w:r>
+      <w:r>
+        <w:t xml:space="preserve">, </w:t>
+      </w:r>
+      <w:r>
+        <w:t>jitter(ddp)</w:t>
+      </w:r>
+      <w:r>
+        <w:t xml:space="preserve">, </w:t>
+      </w:r>
+      <w:r>
+        <w:t>shimmer(%)</w:t>
+      </w:r>
+      <w:r>
+        <w:t xml:space="preserve">, </w:t>
+      </w:r>
+      <w:r>
+        <w:t>shimmer(abs)</w:t>
+      </w:r>
+      <w:r>
+        <w:t xml:space="preserve">, </w:t>
+      </w:r>
+      <w:r>
+        <w:t>shimmer(apa3)</w:t>
+      </w:r>
+      <w:r>
+        <w:t xml:space="preserve">, </w:t>
+      </w:r>
+      <w:r>
+        <w:t>shimmer(apq5)</w:t>
+      </w:r>
+      <w:r>
+        <w:t xml:space="preserve">, </w:t>
+      </w:r>
+      <w:r>
+        <w:t>shimmer(apq11)</w:t>
+      </w:r>
+      <w:r>
+        <w:t xml:space="preserve">, </w:t>
+      </w:r>
+      <w:r>
+        <w:t>shimmer(dda)</w:t>
+      </w:r>
+      <w:r>
+        <w:t xml:space="preserve">, </w:t>
+      </w:r>
+      <w:r>
+        <w:t>nhr</w:t>
+      </w:r>
+      <w:r>
+        <w:t xml:space="preserve">, </w:t>
+      </w:r>
+      <w:r>
+        <w:t>rpde</w:t>
+      </w:r>
+      <w:r>
+        <w:t xml:space="preserve">, </w:t>
+      </w:r>
+      <w:r>
+        <w:t>dfa</w:t>
+      </w:r>
+      <w:r>
+        <w:t xml:space="preserve">, </w:t>
+      </w:r>
+      <w:r>
+        <w:t>ppe</w:t>
+      </w:r>
+      <w:r>
+        <w:t>.</w:t>
+      </w:r>
+    </w:p>
+    <w:p>
+      <w:r>
+        <w:rPr>
+          <w:noProof/>
+        </w:rPr>
+        <w:drawing>
+          <wp:inline distT="0" distB="0" distL="0" distR="0" wp14:anchorId="46E56BE9" wp14:editId="76D05D3E">
+            <wp:extent cx="5731510" cy="2511425"/>
+            <wp:effectExtent l="0" t="0" r="2540" b="3175"/>
+            <wp:docPr id="1343617990" name="Picture 1"/>
+            <wp:cNvGraphicFramePr>
+              <a:graphicFrameLocks xmlns:a="http://schemas.openxmlformats.org/drawingml/2006/main" noChangeAspect="1"/>
+            </wp:cNvGraphicFramePr>
+            <a:graphic xmlns:a="http://schemas.openxmlformats.org/drawingml/2006/main">
+              <a:graphicData uri="http://schemas.openxmlformats.org/drawingml/2006/picture">
+                <pic:pic xmlns:pic="http://schemas.openxmlformats.org/drawingml/2006/picture">
+                  <pic:nvPicPr>
+                    <pic:cNvPr id="1343617990" name=""/>
+                    <pic:cNvPicPr/>
+                  </pic:nvPicPr>
+                  <pic:blipFill>
+                    <a:blip r:embed="rId8"/>
+                    <a:stretch>
+                      <a:fillRect/>
+                    </a:stretch>
+                  </pic:blipFill>
+                  <pic:spPr>
+                    <a:xfrm>
+                      <a:off x="0" y="0"/>
+                      <a:ext cx="5731510" cy="2511425"/>
+                    </a:xfrm>
+                    <a:prstGeom prst="rect">
+                      <a:avLst/>
+                    </a:prstGeom>
+                  </pic:spPr>
+                </pic:pic>
+              </a:graphicData>
+            </a:graphic>
+          </wp:inline>
+        </w:drawing>
+      </w:r>
+    </w:p>
+    <w:p>
+      <w:pPr>
+        <w:pStyle w:val="Heading1"/>
+      </w:pPr>
+      <w:bookmarkStart w:id="1" w:name="_Toc147345113"/>
+      <w:r>
+        <w:t>Task 1</w:t>
+      </w:r>
+      <w:bookmarkEnd w:id="1"/>
+    </w:p>
+    <w:p>
+      <w:r>
+        <w:t>Before starting with task one. We had to separate the columns into 3 parts. Independent, Dependent, and columns that we were not going to use. Motor_updrs, and total_updrs were our two dependent columns. Subject# was the column that we were not going to use. Rest of the columns were independent.</w:t>
+      </w:r>
+    </w:p>
+    <w:p>
+      <w:r>
+        <w:rPr>
+          <w:noProof/>
+        </w:rPr>
+        <w:lastRenderedPageBreak/>
+        <w:drawing>
+          <wp:inline distT="0" distB="0" distL="0" distR="0" wp14:anchorId="0166483E" wp14:editId="66EB91E7">
+            <wp:extent cx="5731510" cy="1041400"/>
+            <wp:effectExtent l="0" t="0" r="2540" b="6350"/>
+            <wp:docPr id="1304446384" name="Picture 1"/>
+            <wp:cNvGraphicFramePr>
+              <a:graphicFrameLocks xmlns:a="http://schemas.openxmlformats.org/drawingml/2006/main" noChangeAspect="1"/>
+            </wp:cNvGraphicFramePr>
+            <a:graphic xmlns:a="http://schemas.openxmlformats.org/drawingml/2006/main">
+              <a:graphicData uri="http://schemas.openxmlformats.org/drawingml/2006/picture">
+                <pic:pic xmlns:pic="http://schemas.openxmlformats.org/drawingml/2006/picture">
+                  <pic:nvPicPr>
+                    <pic:cNvPr id="1304446384" name=""/>
+                    <pic:cNvPicPr/>
+                  </pic:nvPicPr>
+                  <pic:blipFill>
+                    <a:blip r:embed="rId9"/>
+                    <a:stretch>
+                      <a:fillRect/>
+                    </a:stretch>
+                  </pic:blipFill>
+                  <pic:spPr>
+                    <a:xfrm>
+                      <a:off x="0" y="0"/>
+                      <a:ext cx="5731510" cy="1041400"/>
+                    </a:xfrm>
+                    <a:prstGeom prst="rect">
+                      <a:avLst/>
+                    </a:prstGeom>
+                  </pic:spPr>
+                </pic:pic>
+              </a:graphicData>
+            </a:graphic>
+          </wp:inline>
+        </w:drawing>
+      </w:r>
+    </w:p>
+    <w:p>
+      <w:r>
+        <w:t>Then we had to create a train test ratio. For the first task</w:t>
+      </w:r>
+      <w:r>
+        <w:t xml:space="preserve">, </w:t>
+      </w:r>
+      <w:r>
+        <w:t>we chos</w:t>
+      </w:r>
+      <w:r>
+        <w:t xml:space="preserve">e the test size to be 40% of the train size. After doing train test split for motor_updrs and total_updrs. </w:t>
+      </w:r>
+    </w:p>
+    <w:p>
+      <w:r>
+        <w:rPr>
+          <w:noProof/>
+        </w:rPr>
+        <w:drawing>
+          <wp:inline distT="0" distB="0" distL="0" distR="0" wp14:anchorId="7E4AA284" wp14:editId="26626162">
+            <wp:extent cx="5731510" cy="755650"/>
+            <wp:effectExtent l="0" t="0" r="2540" b="6350"/>
+            <wp:docPr id="1592724475" name="Picture 1"/>
+            <wp:cNvGraphicFramePr>
+              <a:graphicFrameLocks xmlns:a="http://schemas.openxmlformats.org/drawingml/2006/main" noChangeAspect="1"/>
+            </wp:cNvGraphicFramePr>
+            <a:graphic xmlns:a="http://schemas.openxmlformats.org/drawingml/2006/main">
+              <a:graphicData uri="http://schemas.openxmlformats.org/drawingml/2006/picture">
+                <pic:pic xmlns:pic="http://schemas.openxmlformats.org/drawingml/2006/picture">
+                  <pic:nvPicPr>
+                    <pic:cNvPr id="1592724475" name=""/>
+                    <pic:cNvPicPr/>
+                  </pic:nvPicPr>
+                  <pic:blipFill>
+                    <a:blip r:embed="rId10"/>
+                    <a:stretch>
+                      <a:fillRect/>
+                    </a:stretch>
+                  </pic:blipFill>
+                  <pic:spPr>
+                    <a:xfrm>
+                      <a:off x="0" y="0"/>
+                      <a:ext cx="5731510" cy="755650"/>
+                    </a:xfrm>
+                    <a:prstGeom prst="rect">
+                      <a:avLst/>
+                    </a:prstGeom>
+                  </pic:spPr>
+                </pic:pic>
+              </a:graphicData>
+            </a:graphic>
+          </wp:inline>
+        </w:drawing>
+      </w:r>
+    </w:p>
+    <w:p>
+      <w:r>
+        <w:t>We have stated random state 42 to ensure data is randomly split between train and test set.</w:t>
+      </w:r>
+      <w:r>
+        <w:t xml:space="preserve"> Then we trained the model using that train-test data, and performed the prediction</w:t>
+      </w:r>
+    </w:p>
+    <w:p>
+      <w:r>
+        <w:rPr>
+          <w:noProof/>
+        </w:rPr>
+        <w:drawing>
+          <wp:inline distT="0" distB="0" distL="0" distR="0" wp14:anchorId="618EF358" wp14:editId="24877854">
+            <wp:extent cx="5731510" cy="1590040"/>
+            <wp:effectExtent l="0" t="0" r="2540" b="0"/>
+            <wp:docPr id="1624856678" name="Picture 1"/>
+            <wp:cNvGraphicFramePr>
+              <a:graphicFrameLocks xmlns:a="http://schemas.openxmlformats.org/drawingml/2006/main" noChangeAspect="1"/>
+            </wp:cNvGraphicFramePr>
+            <a:graphic xmlns:a="http://schemas.openxmlformats.org/drawingml/2006/main">
+              <a:graphicData uri="http://schemas.openxmlformats.org/drawingml/2006/picture">
+                <pic:pic xmlns:pic="http://schemas.openxmlformats.org/drawingml/2006/picture">
+                  <pic:nvPicPr>
+                    <pic:cNvPr id="1624856678" name=""/>
+                    <pic:cNvPicPr/>
+                  </pic:nvPicPr>
+                  <pic:blipFill>
+                    <a:blip r:embed="rId11"/>
+                    <a:stretch>
+                      <a:fillRect/>
+                    </a:stretch>
+                  </pic:blipFill>
+                  <pic:spPr>
+                    <a:xfrm>
+                      <a:off x="0" y="0"/>
+                      <a:ext cx="5731510" cy="1590040"/>
+                    </a:xfrm>
+                    <a:prstGeom prst="rect">
+                      <a:avLst/>
+                    </a:prstGeom>
+                  </pic:spPr>
+                </pic:pic>
+              </a:graphicData>
+            </a:graphic>
+          </wp:inline>
+        </w:drawing>
+      </w:r>
+    </w:p>
+    <w:p>
+      <w:r>
+        <w:rPr>
+          <w:noProof/>
+        </w:rPr>
+        <w:drawing>
+          <wp:inline distT="0" distB="0" distL="0" distR="0" wp14:anchorId="0D419526" wp14:editId="28038BC1">
+            <wp:extent cx="5258256" cy="2430991"/>
+            <wp:effectExtent l="0" t="0" r="0" b="7620"/>
+            <wp:docPr id="1830856247" name="Picture 1"/>
+            <wp:cNvGraphicFramePr>
+              <a:graphicFrameLocks xmlns:a="http://schemas.openxmlformats.org/drawingml/2006/main" noChangeAspect="1"/>
+            </wp:cNvGraphicFramePr>
+            <a:graphic xmlns:a="http://schemas.openxmlformats.org/drawingml/2006/main">
+              <a:graphicData uri="http://schemas.openxmlformats.org/drawingml/2006/picture">
+                <pic:pic xmlns:pic="http://schemas.openxmlformats.org/drawingml/2006/picture">
+                  <pic:nvPicPr>
+                    <pic:cNvPr id="1830856247" name=""/>
+                    <pic:cNvPicPr/>
+                  </pic:nvPicPr>
+                  <pic:blipFill>
+                    <a:blip r:embed="rId12"/>
+                    <a:stretch>
+                      <a:fillRect/>
+                    </a:stretch>
+                  </pic:blipFill>
+                  <pic:spPr>
+                    <a:xfrm>
+                      <a:off x="0" y="0"/>
+                      <a:ext cx="5258256" cy="2430991"/>
+                    </a:xfrm>
+                    <a:prstGeom prst="rect">
+                      <a:avLst/>
+                    </a:prstGeom>
+                  </pic:spPr>
+                </pic:pic>
+              </a:graphicData>
+            </a:graphic>
+          </wp:inline>
+        </w:drawing>
+      </w:r>
+    </w:p>
+    <w:p>
+      <w:r>
+        <w:t>After the models had been tested, we printed the matrices. The results were not good mse, mae were very high.</w:t>
+      </w:r>
+      <w:r>
+        <w:t xml:space="preserve"> On the other </w:t>
+      </w:r>
+      <w:r>
+        <w:t>hand,</w:t>
+      </w:r>
+      <w:r>
+        <w:t xml:space="preserve"> R^2 values were very low</w:t>
+      </w:r>
+      <w:r>
+        <w:t>.</w:t>
+      </w:r>
+    </w:p>
+    <w:p>
+      <w:r>
+        <w:rPr>
+          <w:noProof/>
+        </w:rPr>
+        <w:lastRenderedPageBreak/>
+        <w:drawing>
+          <wp:inline distT="0" distB="0" distL="0" distR="0" wp14:anchorId="2AF7840F" wp14:editId="7491F023">
+            <wp:extent cx="3375953" cy="2286198"/>
+            <wp:effectExtent l="0" t="0" r="0" b="0"/>
+            <wp:docPr id="1779797821" name="Picture 1"/>
+            <wp:cNvGraphicFramePr>
+              <a:graphicFrameLocks xmlns:a="http://schemas.openxmlformats.org/drawingml/2006/main" noChangeAspect="1"/>
+            </wp:cNvGraphicFramePr>
+            <a:graphic xmlns:a="http://schemas.openxmlformats.org/drawingml/2006/main">
+              <a:graphicData uri="http://schemas.openxmlformats.org/drawingml/2006/picture">
+                <pic:pic xmlns:pic="http://schemas.openxmlformats.org/drawingml/2006/picture">
+                  <pic:nvPicPr>
+                    <pic:cNvPr id="1779797821" name=""/>
+                    <pic:cNvPicPr/>
+                  </pic:nvPicPr>
+                  <pic:blipFill>
+                    <a:blip r:embed="rId13"/>
+                    <a:stretch>
+                      <a:fillRect/>
+                    </a:stretch>
+                  </pic:blipFill>
+                  <pic:spPr>
+                    <a:xfrm>
+                      <a:off x="0" y="0"/>
+                      <a:ext cx="3375953" cy="2286198"/>
+                    </a:xfrm>
+                    <a:prstGeom prst="rect">
+                      <a:avLst/>
+                    </a:prstGeom>
+                  </pic:spPr>
+                </pic:pic>
+              </a:graphicData>
+            </a:graphic>
+          </wp:inline>
+        </w:drawing>
+      </w:r>
+    </w:p>
+    <w:p>
+      <w:pPr>
+        <w:pStyle w:val="Heading1"/>
+      </w:pPr>
+      <w:bookmarkStart w:id="2" w:name="_Toc147345114"/>
+      <w:r>
+        <w:t>Task 2</w:t>
+      </w:r>
+      <w:bookmarkEnd w:id="2"/>
+    </w:p>
+    <w:p>
+      <w:r>
+        <w:t xml:space="preserve">For Task 2 we had to use the pieces of code we wrote for task 1. There was slight modification. </w:t>
+      </w:r>
+      <w:r>
+        <w:t>First,</w:t>
+      </w:r>
+      <w:r>
+        <w:t xml:space="preserve"> we convert all the pieces of codes into functions/modules for reusability. </w:t>
+      </w:r>
+    </w:p>
+    <w:p>
+      <w:r>
+        <w:rPr>
+          <w:noProof/>
+        </w:rPr>
+        <w:drawing>
+          <wp:inline distT="0" distB="0" distL="0" distR="0" wp14:anchorId="7202B192" wp14:editId="4FC4D1E1">
+            <wp:extent cx="5731510" cy="3288030"/>
+            <wp:effectExtent l="0" t="0" r="2540" b="7620"/>
+            <wp:docPr id="851287214" name="Picture 1"/>
+            <wp:cNvGraphicFramePr>
+              <a:graphicFrameLocks xmlns:a="http://schemas.openxmlformats.org/drawingml/2006/main" noChangeAspect="1"/>
+            </wp:cNvGraphicFramePr>
+            <a:graphic xmlns:a="http://schemas.openxmlformats.org/drawingml/2006/main">
+              <a:graphicData uri="http://schemas.openxmlformats.org/drawingml/2006/picture">
+                <pic:pic xmlns:pic="http://schemas.openxmlformats.org/drawingml/2006/picture">
+                  <pic:nvPicPr>
+                    <pic:cNvPr id="851287214" name=""/>
+                    <pic:cNvPicPr/>
+                  </pic:nvPicPr>
+                  <pic:blipFill>
+                    <a:blip r:embed="rId14"/>
+                    <a:stretch>
+                      <a:fillRect/>
+                    </a:stretch>
+                  </pic:blipFill>
+                  <pic:spPr>
+                    <a:xfrm>
+                      <a:off x="0" y="0"/>
+                      <a:ext cx="5731510" cy="3288030"/>
+                    </a:xfrm>
+                    <a:prstGeom prst="rect">
+                      <a:avLst/>
+                    </a:prstGeom>
+                  </pic:spPr>
+                </pic:pic>
+              </a:graphicData>
+            </a:graphic>
+          </wp:inline>
+        </w:drawing>
+      </w:r>
+    </w:p>
+    <w:p>
+      <w:r>
+        <w:t>Once the entire task 1 code base had been converted into modular/reusable code, we created another function to call them with different train test rations and reviewed the results.</w:t>
+      </w:r>
+    </w:p>
+    <w:p>
+      <w:r>
+        <w:rPr>
+          <w:noProof/>
+        </w:rPr>
+        <w:lastRenderedPageBreak/>
+        <w:drawing>
+          <wp:inline distT="0" distB="0" distL="0" distR="0" wp14:anchorId="43EB0710" wp14:editId="45B4F961">
+            <wp:extent cx="5731510" cy="3710305"/>
+            <wp:effectExtent l="0" t="0" r="2540" b="4445"/>
+            <wp:docPr id="1954140726" name="Picture 1"/>
+            <wp:cNvGraphicFramePr>
+              <a:graphicFrameLocks xmlns:a="http://schemas.openxmlformats.org/drawingml/2006/main" noChangeAspect="1"/>
+            </wp:cNvGraphicFramePr>
+            <a:graphic xmlns:a="http://schemas.openxmlformats.org/drawingml/2006/main">
+              <a:graphicData uri="http://schemas.openxmlformats.org/drawingml/2006/picture">
+                <pic:pic xmlns:pic="http://schemas.openxmlformats.org/drawingml/2006/picture">
+                  <pic:nvPicPr>
+                    <pic:cNvPr id="1954140726" name=""/>
+                    <pic:cNvPicPr/>
+                  </pic:nvPicPr>
+                  <pic:blipFill>
+                    <a:blip r:embed="rId15"/>
+                    <a:stretch>
+                      <a:fillRect/>
+                    </a:stretch>
+                  </pic:blipFill>
+                  <pic:spPr>
+                    <a:xfrm>
+                      <a:off x="0" y="0"/>
+                      <a:ext cx="5731510" cy="3710305"/>
+                    </a:xfrm>
+                    <a:prstGeom prst="rect">
+                      <a:avLst/>
+                    </a:prstGeom>
+                  </pic:spPr>
+                </pic:pic>
+              </a:graphicData>
+            </a:graphic>
+          </wp:inline>
+        </w:drawing>
+      </w:r>
+    </w:p>
+    <w:p>
+      <w:pPr>
+        <w:rPr>
+          <w:rFonts w:ascii="Arial" w:hAnsi="Arial" w:cs="Arial"/>
+          <w:color w:val="202124"/>
+          <w:shd w:val="clear" w:color="auto" w:fill="FFFFFF"/>
+        </w:rPr>
+      </w:pPr>
+      <w:r>
+        <w:t>There was slight change in performance metrics with different train/test splits, but overall the performance remained same as the improvement/</w:t>
+      </w:r>
+      <w:r>
+        <w:rPr>
+          <w:rFonts w:ascii="Arial" w:hAnsi="Arial" w:cs="Arial"/>
+          <w:color w:val="202124"/>
+          <w:shd w:val="clear" w:color="auto" w:fill="FFFFFF"/>
+        </w:rPr>
+        <w:t>deterioration was not enough to make the dent.</w:t>
+      </w:r>
+    </w:p>
+    <w:p>
+      <w:r>
+        <w:rPr>
+          <w:noProof/>
+        </w:rPr>
+        <w:drawing>
+          <wp:inline distT="0" distB="0" distL="0" distR="0" wp14:anchorId="5061D324" wp14:editId="53EDEEE8">
+            <wp:extent cx="3714750" cy="400050"/>
+            <wp:effectExtent l="0" t="0" r="0" b="0"/>
+            <wp:docPr id="1217494956" name="Picture 1"/>
+            <wp:cNvGraphicFramePr>
+              <a:graphicFrameLocks xmlns:a="http://schemas.openxmlformats.org/drawingml/2006/main" noChangeAspect="1"/>
+            </wp:cNvGraphicFramePr>
+            <a:graphic xmlns:a="http://schemas.openxmlformats.org/drawingml/2006/main">
+              <a:graphicData uri="http://schemas.openxmlformats.org/drawingml/2006/picture">
+                <pic:pic xmlns:pic="http://schemas.openxmlformats.org/drawingml/2006/picture">
+                  <pic:nvPicPr>
+                    <pic:cNvPr id="1217494956" name=""/>
+                    <pic:cNvPicPr/>
+                  </pic:nvPicPr>
+                  <pic:blipFill>
+                    <a:blip r:embed="rId16"/>
+                    <a:stretch>
+                      <a:fillRect/>
+                    </a:stretch>
+                  </pic:blipFill>
+                  <pic:spPr>
+                    <a:xfrm>
+                      <a:off x="0" y="0"/>
+                      <a:ext cx="3714750" cy="400050"/>
+                    </a:xfrm>
+                    <a:prstGeom prst="rect">
+                      <a:avLst/>
+                    </a:prstGeom>
+                  </pic:spPr>
+                </pic:pic>
+              </a:graphicData>
+            </a:graphic>
+          </wp:inline>
+        </w:drawing>
+      </w:r>
+    </w:p>
+    <w:p>
+      <w:r>
+        <w:rPr>
+          <w:noProof/>
+        </w:rPr>
+        <w:drawing>
+          <wp:inline distT="0" distB="0" distL="0" distR="0" wp14:anchorId="60175747" wp14:editId="7A7C22F8">
+            <wp:extent cx="3571875" cy="390525"/>
+            <wp:effectExtent l="0" t="0" r="9525" b="9525"/>
+            <wp:docPr id="140370786" name="Picture 1"/>
+            <wp:cNvGraphicFramePr>
+              <a:graphicFrameLocks xmlns:a="http://schemas.openxmlformats.org/drawingml/2006/main" noChangeAspect="1"/>
+            </wp:cNvGraphicFramePr>
+            <a:graphic xmlns:a="http://schemas.openxmlformats.org/drawingml/2006/main">
+              <a:graphicData uri="http://schemas.openxmlformats.org/drawingml/2006/picture">
+                <pic:pic xmlns:pic="http://schemas.openxmlformats.org/drawingml/2006/picture">
+                  <pic:nvPicPr>
+                    <pic:cNvPr id="140370786" name=""/>
+                    <pic:cNvPicPr/>
+                  </pic:nvPicPr>
+                  <pic:blipFill>
+                    <a:blip r:embed="rId17"/>
+                    <a:stretch>
+                      <a:fillRect/>
+                    </a:stretch>
+                  </pic:blipFill>
+                  <pic:spPr>
+                    <a:xfrm>
+                      <a:off x="0" y="0"/>
+                      <a:ext cx="3571875" cy="390525"/>
+                    </a:xfrm>
+                    <a:prstGeom prst="rect">
+                      <a:avLst/>
+                    </a:prstGeom>
+                  </pic:spPr>
+                </pic:pic>
+              </a:graphicData>
+            </a:graphic>
+          </wp:inline>
+        </w:drawing>
+      </w:r>
+    </w:p>
+    <w:p>
+      <w:r>
+        <w:rPr>
+          <w:noProof/>
+        </w:rPr>
+        <w:drawing>
+          <wp:inline distT="0" distB="0" distL="0" distR="0" wp14:anchorId="0870F275" wp14:editId="70122A66">
+            <wp:extent cx="3581400" cy="409575"/>
+            <wp:effectExtent l="0" t="0" r="0" b="9525"/>
+            <wp:docPr id="552951155" name="Picture 1"/>
+            <wp:cNvGraphicFramePr>
+              <a:graphicFrameLocks xmlns:a="http://schemas.openxmlformats.org/drawingml/2006/main" noChangeAspect="1"/>
+            </wp:cNvGraphicFramePr>
+            <a:graphic xmlns:a="http://schemas.openxmlformats.org/drawingml/2006/main">
+              <a:graphicData uri="http://schemas.openxmlformats.org/drawingml/2006/picture">
+                <pic:pic xmlns:pic="http://schemas.openxmlformats.org/drawingml/2006/picture">
+                  <pic:nvPicPr>
+                    <pic:cNvPr id="552951155" name=""/>
+                    <pic:cNvPicPr/>
+                  </pic:nvPicPr>
+                  <pic:blipFill>
+                    <a:blip r:embed="rId18"/>
+                    <a:stretch>
+                      <a:fillRect/>
+                    </a:stretch>
+                  </pic:blipFill>
+                  <pic:spPr>
+                    <a:xfrm>
+                      <a:off x="0" y="0"/>
+                      <a:ext cx="3581400" cy="409575"/>
+                    </a:xfrm>
+                    <a:prstGeom prst="rect">
+                      <a:avLst/>
+                    </a:prstGeom>
+                  </pic:spPr>
+                </pic:pic>
+              </a:graphicData>
+            </a:graphic>
+          </wp:inline>
+        </w:drawing>
+      </w:r>
+    </w:p>
+    <w:p>
+      <w:r>
+        <w:rPr>
+          <w:noProof/>
+        </w:rPr>
+        <w:drawing>
+          <wp:inline distT="0" distB="0" distL="0" distR="0" wp14:anchorId="57F980A9" wp14:editId="19C9C06B">
+            <wp:extent cx="3562350" cy="381000"/>
+            <wp:effectExtent l="0" t="0" r="0" b="0"/>
+            <wp:docPr id="44868587" name="Picture 1"/>
+            <wp:cNvGraphicFramePr>
+              <a:graphicFrameLocks xmlns:a="http://schemas.openxmlformats.org/drawingml/2006/main" noChangeAspect="1"/>
+            </wp:cNvGraphicFramePr>
+            <a:graphic xmlns:a="http://schemas.openxmlformats.org/drawingml/2006/main">
+              <a:graphicData uri="http://schemas.openxmlformats.org/drawingml/2006/picture">
+                <pic:pic xmlns:pic="http://schemas.openxmlformats.org/drawingml/2006/picture">
+                  <pic:nvPicPr>
+                    <pic:cNvPr id="44868587" name=""/>
+                    <pic:cNvPicPr/>
+                  </pic:nvPicPr>
+                  <pic:blipFill>
+                    <a:blip r:embed="rId19"/>
+                    <a:stretch>
+                      <a:fillRect/>
+                    </a:stretch>
+                  </pic:blipFill>
+                  <pic:spPr>
+                    <a:xfrm>
+                      <a:off x="0" y="0"/>
+                      <a:ext cx="3562350" cy="381000"/>
+                    </a:xfrm>
+                    <a:prstGeom prst="rect">
+                      <a:avLst/>
+                    </a:prstGeom>
+                  </pic:spPr>
+                </pic:pic>
+              </a:graphicData>
+            </a:graphic>
+          </wp:inline>
+        </w:drawing>
+      </w:r>
+    </w:p>
+    <w:p>
+      <w:pPr>
+        <w:pStyle w:val="Heading1"/>
+      </w:pPr>
+      <w:bookmarkStart w:id="3" w:name="_Toc147345115"/>
+      <w:r>
+        <w:t>Task 3</w:t>
+      </w:r>
+      <w:bookmarkEnd w:id="3"/>
+    </w:p>
+    <w:p>
+      <w:r>
+        <w:t xml:space="preserve">For task 3 we had to </w:t>
+      </w:r>
+      <w:r>
+        <w:t xml:space="preserve">recreate the linear regression using log linear transform and do a collinearity analysis to identify which columns affected the total and mobile updrs most. Most of the columns had a very high VIF. This mean they played little to no effect in the prediction of the updrs. </w:t>
+      </w:r>
+    </w:p>
+    <w:p>
+      <w:r>
+        <w:rPr>
+          <w:noProof/>
+        </w:rPr>
+        <w:lastRenderedPageBreak/>
+        <w:drawing>
+          <wp:inline distT="0" distB="0" distL="0" distR="0" wp14:anchorId="5E38036C" wp14:editId="25E8204D">
+            <wp:extent cx="2609850" cy="3505200"/>
+            <wp:effectExtent l="0" t="0" r="0" b="0"/>
+            <wp:docPr id="1680033204" name="Picture 1"/>
+            <wp:cNvGraphicFramePr>
+              <a:graphicFrameLocks xmlns:a="http://schemas.openxmlformats.org/drawingml/2006/main" noChangeAspect="1"/>
+            </wp:cNvGraphicFramePr>
+            <a:graphic xmlns:a="http://schemas.openxmlformats.org/drawingml/2006/main">
+              <a:graphicData uri="http://schemas.openxmlformats.org/drawingml/2006/picture">
+                <pic:pic xmlns:pic="http://schemas.openxmlformats.org/drawingml/2006/picture">
+                  <pic:nvPicPr>
+                    <pic:cNvPr id="1680033204" name=""/>
+                    <pic:cNvPicPr/>
+                  </pic:nvPicPr>
+                  <pic:blipFill>
+                    <a:blip r:embed="rId20"/>
+                    <a:stretch>
+                      <a:fillRect/>
+                    </a:stretch>
+                  </pic:blipFill>
+                  <pic:spPr>
+                    <a:xfrm>
+                      <a:off x="0" y="0"/>
+                      <a:ext cx="2609850" cy="3505200"/>
+                    </a:xfrm>
+                    <a:prstGeom prst="rect">
+                      <a:avLst/>
+                    </a:prstGeom>
+                  </pic:spPr>
+                </pic:pic>
+              </a:graphicData>
+            </a:graphic>
+          </wp:inline>
+        </w:drawing>
+      </w:r>
+    </w:p>
+    <w:p>
+      <w:pPr>
+        <w:rPr>
+          <w:rFonts w:ascii="Roboto" w:hAnsi="Roboto"/>
+          <w:color w:val="212121"/>
+          <w:shd w:val="clear" w:color="auto" w:fill="FFFFFF"/>
+        </w:rPr>
+      </w:pPr>
+      <w:r>
+        <w:rPr>
+          <w:rFonts w:ascii="Roboto" w:hAnsi="Roboto"/>
+          <w:color w:val="212121"/>
+          <w:shd w:val="clear" w:color="auto" w:fill="FFFFFF"/>
+        </w:rPr>
+        <w:t xml:space="preserve">This indicates that majority of columns provide little to no effect. The higher the VIF the lesser the </w:t>
+      </w:r>
+      <w:r>
+        <w:rPr>
+          <w:rFonts w:ascii="Roboto" w:hAnsi="Roboto"/>
+          <w:color w:val="212121"/>
+          <w:shd w:val="clear" w:color="auto" w:fill="FFFFFF"/>
+        </w:rPr>
+        <w:t>predictability</w:t>
+      </w:r>
+      <w:r>
+        <w:rPr>
+          <w:rFonts w:ascii="Roboto" w:hAnsi="Roboto"/>
+          <w:color w:val="212121"/>
+          <w:shd w:val="clear" w:color="auto" w:fill="FFFFFF"/>
+        </w:rPr>
+        <w:t xml:space="preserve"> using </w:t>
+      </w:r>
+      <w:r>
+        <w:rPr>
+          <w:rFonts w:ascii="Roboto" w:hAnsi="Roboto"/>
+          <w:color w:val="212121"/>
+          <w:shd w:val="clear" w:color="auto" w:fill="FFFFFF"/>
+        </w:rPr>
+        <w:t>those</w:t>
+      </w:r>
+      <w:r>
+        <w:rPr>
+          <w:rFonts w:ascii="Roboto" w:hAnsi="Roboto"/>
+          <w:color w:val="212121"/>
+          <w:shd w:val="clear" w:color="auto" w:fill="FFFFFF"/>
+        </w:rPr>
+        <w:t xml:space="preserve"> columns</w:t>
+      </w:r>
+      <w:r>
+        <w:rPr>
+          <w:rFonts w:ascii="Roboto" w:hAnsi="Roboto"/>
+          <w:color w:val="212121"/>
+          <w:shd w:val="clear" w:color="auto" w:fill="FFFFFF"/>
+        </w:rPr>
+        <w:t>.</w:t>
+      </w:r>
+    </w:p>
+    <w:p>
+      <w:pPr>
+        <w:rPr>
+          <w:noProof/>
+        </w:rPr>
+      </w:pPr>
+      <w:r>
+        <w:rPr>
+          <w:rFonts w:ascii="Roboto" w:hAnsi="Roboto"/>
+          <w:color w:val="212121"/>
+          <w:shd w:val="clear" w:color="auto" w:fill="FFFFFF"/>
+        </w:rPr>
+        <w:t>Moreover, using Log linear transformation did very little to improve our results.</w:t>
+      </w:r>
+      <w:r>
+        <w:rPr>
+          <w:noProof/>
+        </w:rPr>
+        <w:t xml:space="preserve"> </w:t>
+      </w:r>
+      <w:r>
+        <w:rPr>
+          <w:noProof/>
+        </w:rPr>
+        <w:drawing>
+          <wp:inline distT="0" distB="0" distL="0" distR="0" wp14:anchorId="287A3DE2" wp14:editId="4F17D5FF">
+            <wp:extent cx="5731510" cy="665480"/>
+            <wp:effectExtent l="0" t="0" r="2540" b="1270"/>
+            <wp:docPr id="1875626874" name="Picture 1"/>
+            <wp:cNvGraphicFramePr>
+              <a:graphicFrameLocks xmlns:a="http://schemas.openxmlformats.org/drawingml/2006/main" noChangeAspect="1"/>
+            </wp:cNvGraphicFramePr>
+            <a:graphic xmlns:a="http://schemas.openxmlformats.org/drawingml/2006/main">
+              <a:graphicData uri="http://schemas.openxmlformats.org/drawingml/2006/picture">
+                <pic:pic xmlns:pic="http://schemas.openxmlformats.org/drawingml/2006/picture">
+                  <pic:nvPicPr>
+                    <pic:cNvPr id="1875626874" name=""/>
+                    <pic:cNvPicPr/>
+                  </pic:nvPicPr>
+                  <pic:blipFill>
+                    <a:blip r:embed="rId21"/>
+                    <a:stretch>
+                      <a:fillRect/>
+                    </a:stretch>
+                  </pic:blipFill>
+                  <pic:spPr>
+                    <a:xfrm>
+                      <a:off x="0" y="0"/>
+                      <a:ext cx="5731510" cy="665480"/>
+                    </a:xfrm>
+                    <a:prstGeom prst="rect">
+                      <a:avLst/>
+                    </a:prstGeom>
+                  </pic:spPr>
+                </pic:pic>
+              </a:graphicData>
+            </a:graphic>
+          </wp:inline>
+        </w:drawing>
+      </w:r>
+    </w:p>
+    <w:p>
+      <w:pPr>
+        <w:rPr>
+          <w:rFonts w:ascii="Roboto" w:hAnsi="Roboto"/>
+          <w:color w:val="212121"/>
+          <w:shd w:val="clear" w:color="auto" w:fill="FFFFFF"/>
+        </w:rPr>
+      </w:pPr>
+      <w:r>
+        <w:rPr>
+          <w:noProof/>
+        </w:rPr>
+        <w:t>These results are almost the same as those with normal linear regression.</w:t>
+      </w:r>
+    </w:p>
+    <w:p/>
+    <w:p>
+      <w:pPr>
+        <w:pStyle w:val="Heading1"/>
+      </w:pPr>
+      <w:bookmarkStart w:id="4" w:name="_Toc147345116"/>
+      <w:r>
+        <w:t>Task 4</w:t>
+      </w:r>
+      <w:bookmarkEnd w:id="4"/>
+    </w:p>
+    <w:p>
+      <w:r>
+        <w:t xml:space="preserve">For task 4 we had to perform </w:t>
+      </w:r>
+      <w:r>
+        <w:t>Gaussian</w:t>
+      </w:r>
+      <w:r>
+        <w:t xml:space="preserve"> transformation on the target and Standardization</w:t>
+      </w:r>
+      <w:r>
+        <w:t xml:space="preserve"> on the </w:t>
+      </w:r>
+      <w:r>
+        <w:t>depending</w:t>
+      </w:r>
+      <w:r>
+        <w:t xml:space="preserve"> fields that are used for training the prediction model.</w:t>
+      </w:r>
+      <w:r>
+        <w:t xml:space="preserve"> This approach significantly increased the performance of the system.</w:t>
+      </w:r>
+    </w:p>
+    <w:p>
+      <w:r>
+        <w:rPr>
+          <w:noProof/>
+        </w:rPr>
+        <w:drawing>
+          <wp:inline distT="0" distB="0" distL="0" distR="0" wp14:anchorId="078093D1" wp14:editId="25891F67">
+            <wp:extent cx="5731510" cy="568325"/>
+            <wp:effectExtent l="0" t="0" r="2540" b="3175"/>
+            <wp:docPr id="1723382884" name="Picture 1"/>
+            <wp:cNvGraphicFramePr>
+              <a:graphicFrameLocks xmlns:a="http://schemas.openxmlformats.org/drawingml/2006/main" noChangeAspect="1"/>
+            </wp:cNvGraphicFramePr>
+            <a:graphic xmlns:a="http://schemas.openxmlformats.org/drawingml/2006/main">
+              <a:graphicData uri="http://schemas.openxmlformats.org/drawingml/2006/picture">
+                <pic:pic xmlns:pic="http://schemas.openxmlformats.org/drawingml/2006/picture">
+                  <pic:nvPicPr>
+                    <pic:cNvPr id="1723382884" name=""/>
+                    <pic:cNvPicPr/>
+                  </pic:nvPicPr>
+                  <pic:blipFill>
+                    <a:blip r:embed="rId22"/>
+                    <a:stretch>
+                      <a:fillRect/>
+                    </a:stretch>
+                  </pic:blipFill>
+                  <pic:spPr>
+                    <a:xfrm>
+                      <a:off x="0" y="0"/>
+                      <a:ext cx="5731510" cy="568325"/>
+                    </a:xfrm>
+                    <a:prstGeom prst="rect">
+                      <a:avLst/>
+                    </a:prstGeom>
+                  </pic:spPr>
+                </pic:pic>
+              </a:graphicData>
+            </a:graphic>
+          </wp:inline>
+        </w:drawing>
+      </w:r>
+    </w:p>
+    <w:p>
+      <w:r>
+        <w:t>It can be seen that mae, mse, rmse have significantly decreased. A decrease in them means an increase in the correct predictions</w:t>
+      </w:r>
+      <w:r>
+        <w:t>.</w:t>
+      </w:r>
+    </w:p>
+    <w:p>
+      <w:r>
+        <w:t>As stated in the conclussion of task 3 Lower MAE, MSE, RMSE, and higher R-squared values indicate better performance.</w:t>
+      </w:r>
+    </w:p>
+    <w:p>
+      <w:r>
+        <w:rPr>
+          <w:noProof/>
+        </w:rPr>
+        <w:drawing>
+          <wp:inline distT="0" distB="0" distL="0" distR="0" wp14:anchorId="556F868C" wp14:editId="01D26A19">
+            <wp:extent cx="5731510" cy="516255"/>
+            <wp:effectExtent l="0" t="0" r="2540" b="0"/>
+            <wp:docPr id="1709090851" name="Picture 1"/>
+            <wp:cNvGraphicFramePr>
+              <a:graphicFrameLocks xmlns:a="http://schemas.openxmlformats.org/drawingml/2006/main" noChangeAspect="1"/>
+            </wp:cNvGraphicFramePr>
+            <a:graphic xmlns:a="http://schemas.openxmlformats.org/drawingml/2006/main">
+              <a:graphicData uri="http://schemas.openxmlformats.org/drawingml/2006/picture">
+                <pic:pic xmlns:pic="http://schemas.openxmlformats.org/drawingml/2006/picture">
+                  <pic:nvPicPr>
+                    <pic:cNvPr id="1709090851" name=""/>
+                    <pic:cNvPicPr/>
+                  </pic:nvPicPr>
+                  <pic:blipFill>
+                    <a:blip r:embed="rId23"/>
+                    <a:stretch>
+                      <a:fillRect/>
+                    </a:stretch>
+                  </pic:blipFill>
+                  <pic:spPr>
+                    <a:xfrm>
+                      <a:off x="0" y="0"/>
+                      <a:ext cx="5731510" cy="516255"/>
+                    </a:xfrm>
+                    <a:prstGeom prst="rect">
+                      <a:avLst/>
+                    </a:prstGeom>
+                  </pic:spPr>
+                </pic:pic>
+              </a:graphicData>
+            </a:graphic>
+          </wp:inline>
+        </w:drawing>
+      </w:r>
+    </w:p>
+    <w:p>
+      <w:r>
+        <w:lastRenderedPageBreak/>
+        <w:t xml:space="preserve">It can be seen there is a significant performance gain. when standardize the X and </w:t>
+      </w:r>
+      <w:r>
+        <w:t>gaussian</w:t>
+      </w:r>
+      <w:r>
+        <w:t xml:space="preserve"> transform the target(y_mobile_updrs and y_total_updrs)</w:t>
+      </w:r>
+    </w:p>
+    <w:p>
+      <w:pPr>
+        <w:pStyle w:val="Heading1"/>
+      </w:pPr>
+      <w:bookmarkStart w:id="5" w:name="_Toc147345117"/>
+      <w:r>
+        <w:t>Visualizations</w:t>
+      </w:r>
+      <w:bookmarkEnd w:id="5"/>
+    </w:p>
+    <w:p>
+      <w:r>
+        <w:t xml:space="preserve">We performed some visualizations just to get a clear idea of data division that is happening in the fields. For identification, we used four basic visualizations. First, </w:t>
+      </w:r>
+      <w:r>
+        <w:t>we</w:t>
+      </w:r>
+      <w:r>
+        <w:t xml:space="preserve"> plot line graphs of each </w:t>
+      </w:r>
+      <w:r>
+        <w:t>column</w:t>
+      </w:r>
+      <w:r>
+        <w:t>. For second, we visualization them into boxplots. For 3</w:t>
+      </w:r>
+      <w:r>
+        <w:rPr>
+          <w:vertAlign w:val="superscript"/>
+        </w:rPr>
+        <w:t>rd</w:t>
+      </w:r>
+      <w:r>
+        <w:t xml:space="preserve"> we chose to draw scatter plot of each column against total updrs to identify its relationship.</w:t>
+      </w:r>
+      <w:r>
+        <w:t xml:space="preserve"> </w:t>
+      </w:r>
+      <w:r>
+        <w:t xml:space="preserve">For </w:t>
+      </w:r>
+      <w:r>
+        <w:t>4th</w:t>
+      </w:r>
+      <w:r>
+        <w:t xml:space="preserve"> we chose to draw scatter plot of each column against </w:t>
+      </w:r>
+      <w:r>
+        <w:t>Mobile</w:t>
+      </w:r>
+      <w:r>
+        <w:t xml:space="preserve"> updrs to identify its relationship.</w:t>
+      </w:r>
+    </w:p>
+    <w:p>
+      <w:pPr>
+        <w:pStyle w:val="Heading2"/>
+      </w:pPr>
+      <w:bookmarkStart w:id="6" w:name="_Toc147345118"/>
+      <w:r>
+        <w:t>Line Graphs</w:t>
+      </w:r>
+      <w:bookmarkEnd w:id="6"/>
+    </w:p>
+    <w:p>
+      <w:r>
+        <w:t xml:space="preserve">We performed this visualization to visualize the shape and spread of the columns. We observed that jitter and shimmer have a lot of </w:t>
+      </w:r>
+      <w:r>
+        <w:t>variances</w:t>
+      </w:r>
+      <w:r>
+        <w:t>, as some values are very high and some are very low. This can happen due to a lot of reasons, but these can possibly be used to predict the mobile and total updrs.</w:t>
+      </w:r>
+    </w:p>
+    <w:p>
+      <w:r>
+        <w:rPr>
+          <w:noProof/>
+        </w:rPr>
+        <w:drawing>
+          <wp:inline distT="0" distB="0" distL="0" distR="0" wp14:anchorId="1C042530" wp14:editId="0C543536">
+            <wp:extent cx="5731510" cy="3011170"/>
+            <wp:effectExtent l="0" t="0" r="2540" b="0"/>
+            <wp:docPr id="1741965480" name="Picture 1"/>
+            <wp:cNvGraphicFramePr>
+              <a:graphicFrameLocks xmlns:a="http://schemas.openxmlformats.org/drawingml/2006/main" noChangeAspect="1"/>
+            </wp:cNvGraphicFramePr>
+            <a:graphic xmlns:a="http://schemas.openxmlformats.org/drawingml/2006/main">
+              <a:graphicData uri="http://schemas.openxmlformats.org/drawingml/2006/picture">
+                <pic:pic xmlns:pic="http://schemas.openxmlformats.org/drawingml/2006/picture">
+                  <pic:nvPicPr>
+                    <pic:cNvPr id="1741965480" name=""/>
+                    <pic:cNvPicPr/>
+                  </pic:nvPicPr>
+                  <pic:blipFill>
+                    <a:blip r:embed="rId24"/>
+                    <a:stretch>
+                      <a:fillRect/>
+                    </a:stretch>
+                  </pic:blipFill>
+                  <pic:spPr>
+                    <a:xfrm>
+                      <a:off x="0" y="0"/>
+                      <a:ext cx="5731510" cy="3011170"/>
+                    </a:xfrm>
+                    <a:prstGeom prst="rect">
+                      <a:avLst/>
+                    </a:prstGeom>
+                  </pic:spPr>
+                </pic:pic>
+              </a:graphicData>
+            </a:graphic>
+          </wp:inline>
+        </w:drawing>
+      </w:r>
+    </w:p>
+    <w:p>
+      <w:pPr>
+        <w:pStyle w:val="Heading2"/>
+      </w:pPr>
+      <w:bookmarkStart w:id="7" w:name="_Toc147345119"/>
+      <w:r>
+        <w:t>Box Plots</w:t>
+      </w:r>
+      <w:bookmarkEnd w:id="7"/>
+    </w:p>
+    <w:p>
+      <w:r>
+        <w:t xml:space="preserve">The reason for performing a box plot visualization was the same as that of line graphs </w:t>
+      </w:r>
+      <w:r>
+        <w:t>to identify the outliers. It is easier to identify an outlier using box plots.</w:t>
+      </w:r>
+      <w:r>
+        <w:t xml:space="preserve"> Box plot showed that jitter and shimmer had a lot of outliers. Fields such as age had only one outlier. Thus age can be used for the prediction of total and mobile updrs.</w:t>
+      </w:r>
+    </w:p>
+    <w:p>
+      <w:r>
+        <w:rPr>
+          <w:noProof/>
+        </w:rPr>
+        <w:lastRenderedPageBreak/>
+        <w:drawing>
+          <wp:inline distT="0" distB="0" distL="0" distR="0" wp14:anchorId="56D285B1" wp14:editId="4AB471B5">
+            <wp:extent cx="5731510" cy="4058285"/>
+            <wp:effectExtent l="0" t="0" r="2540" b="0"/>
+            <wp:docPr id="1916624076" name="Picture 1"/>
+            <wp:cNvGraphicFramePr>
+              <a:graphicFrameLocks xmlns:a="http://schemas.openxmlformats.org/drawingml/2006/main" noChangeAspect="1"/>
+            </wp:cNvGraphicFramePr>
+            <a:graphic xmlns:a="http://schemas.openxmlformats.org/drawingml/2006/main">
+              <a:graphicData uri="http://schemas.openxmlformats.org/drawingml/2006/picture">
+                <pic:pic xmlns:pic="http://schemas.openxmlformats.org/drawingml/2006/picture">
+                  <pic:nvPicPr>
+                    <pic:cNvPr id="1916624076" name=""/>
+                    <pic:cNvPicPr/>
+                  </pic:nvPicPr>
+                  <pic:blipFill>
+                    <a:blip r:embed="rId25"/>
+                    <a:stretch>
+                      <a:fillRect/>
+                    </a:stretch>
+                  </pic:blipFill>
+                  <pic:spPr>
+                    <a:xfrm>
+                      <a:off x="0" y="0"/>
+                      <a:ext cx="5731510" cy="4058285"/>
+                    </a:xfrm>
+                    <a:prstGeom prst="rect">
+                      <a:avLst/>
+                    </a:prstGeom>
+                  </pic:spPr>
+                </pic:pic>
+              </a:graphicData>
+            </a:graphic>
+          </wp:inline>
+        </w:drawing>
+      </w:r>
+    </w:p>
+    <w:p>
+      <w:pPr>
+        <w:pStyle w:val="Heading2"/>
+      </w:pPr>
+      <w:bookmarkStart w:id="8" w:name="_Toc147345120"/>
+      <w:r>
+        <w:t>Scatter Plot Total UPDRS</w:t>
+      </w:r>
+      <w:bookmarkEnd w:id="8"/>
+    </w:p>
+    <w:p>
+      <w:r>
+        <w:t>We built this to represent the interdependency between each column and Total updrs column. Results are some what messy and hard to interpret, but they can be used to identify field that give the most gain in the result.</w:t>
+      </w:r>
+    </w:p>
+    <w:p>
+      <w:r>
+        <w:rPr>
+          <w:noProof/>
+        </w:rPr>
+        <w:lastRenderedPageBreak/>
+        <w:drawing>
+          <wp:inline distT="0" distB="0" distL="0" distR="0" wp14:anchorId="5E415463" wp14:editId="0B4F4830">
+            <wp:extent cx="5438775" cy="4429125"/>
+            <wp:effectExtent l="0" t="0" r="9525" b="9525"/>
+            <wp:docPr id="1627575869" name="Picture 1"/>
+            <wp:cNvGraphicFramePr>
+              <a:graphicFrameLocks xmlns:a="http://schemas.openxmlformats.org/drawingml/2006/main" noChangeAspect="1"/>
+            </wp:cNvGraphicFramePr>
+            <a:graphic xmlns:a="http://schemas.openxmlformats.org/drawingml/2006/main">
+              <a:graphicData uri="http://schemas.openxmlformats.org/drawingml/2006/picture">
+                <pic:pic xmlns:pic="http://schemas.openxmlformats.org/drawingml/2006/picture">
+                  <pic:nvPicPr>
+                    <pic:cNvPr id="1627575869" name=""/>
+                    <pic:cNvPicPr/>
+                  </pic:nvPicPr>
+                  <pic:blipFill>
+                    <a:blip r:embed="rId26"/>
+                    <a:stretch>
+                      <a:fillRect/>
+                    </a:stretch>
+                  </pic:blipFill>
+                  <pic:spPr>
+                    <a:xfrm>
+                      <a:off x="0" y="0"/>
+                      <a:ext cx="5438775" cy="4429125"/>
+                    </a:xfrm>
+                    <a:prstGeom prst="rect">
+                      <a:avLst/>
+                    </a:prstGeom>
+                  </pic:spPr>
+                </pic:pic>
+              </a:graphicData>
+            </a:graphic>
+          </wp:inline>
+        </w:drawing>
+      </w:r>
+    </w:p>
+    <w:p>
+      <w:pPr>
+        <w:pStyle w:val="Heading2"/>
+      </w:pPr>
+      <w:bookmarkStart w:id="9" w:name="_Toc147345121"/>
+      <w:r>
+        <w:t xml:space="preserve">Scatter Plot </w:t>
+      </w:r>
+      <w:r>
+        <w:t>Mobile</w:t>
+      </w:r>
+      <w:r>
+        <w:t xml:space="preserve"> UPDRS</w:t>
+      </w:r>
+      <w:bookmarkEnd w:id="9"/>
+    </w:p>
+    <w:p>
+      <w:r>
+        <w:t xml:space="preserve">We built this to represent the interdependency between each column and </w:t>
+      </w:r>
+      <w:r>
+        <w:t>Mobile</w:t>
+      </w:r>
+      <w:r>
+        <w:t xml:space="preserve"> updrs column. Results are </w:t>
+      </w:r>
+      <w:r>
+        <w:t>somewhat</w:t>
+      </w:r>
+      <w:r>
+        <w:t xml:space="preserve"> messy and hard to interpret, but they can be used to identify field that give the most gain in the result.</w:t>
+      </w:r>
+    </w:p>
+    <w:p>
+      <w:r>
+        <w:rPr>
+          <w:noProof/>
+        </w:rPr>
+        <w:lastRenderedPageBreak/>
+        <w:drawing>
+          <wp:inline distT="0" distB="0" distL="0" distR="0" wp14:anchorId="2B79098D" wp14:editId="5D703CEA">
+            <wp:extent cx="5476875" cy="4105275"/>
+            <wp:effectExtent l="0" t="0" r="9525" b="9525"/>
+            <wp:docPr id="1961218355" name="Picture 1"/>
+            <wp:cNvGraphicFramePr>
+              <a:graphicFrameLocks xmlns:a="http://schemas.openxmlformats.org/drawingml/2006/main" noChangeAspect="1"/>
+            </wp:cNvGraphicFramePr>
+            <a:graphic xmlns:a="http://schemas.openxmlformats.org/drawingml/2006/main">
+              <a:graphicData uri="http://schemas.openxmlformats.org/drawingml/2006/picture">
+                <pic:pic xmlns:pic="http://schemas.openxmlformats.org/drawingml/2006/picture">
+                  <pic:nvPicPr>
+                    <pic:cNvPr id="1961218355" name=""/>
+                    <pic:cNvPicPr/>
+                  </pic:nvPicPr>
+                  <pic:blipFill>
+                    <a:blip r:embed="rId27"/>
+                    <a:stretch>
+                      <a:fillRect/>
+                    </a:stretch>
+                  </pic:blipFill>
+                  <pic:spPr>
+                    <a:xfrm>
+                      <a:off x="0" y="0"/>
+                      <a:ext cx="5476875" cy="4105275"/>
+                    </a:xfrm>
+                    <a:prstGeom prst="rect">
+                      <a:avLst/>
+                    </a:prstGeom>
+                  </pic:spPr>
+                </pic:pic>
+              </a:graphicData>
+            </a:graphic>
+          </wp:inline>
+        </w:drawing>
+      </w:r>
+    </w:p>
+    <w:p>
+      <w:pPr>
+        <w:pStyle w:val="Heading1"/>
+      </w:pPr>
+      <w:bookmarkStart w:id="10" w:name="_Toc147345122"/>
+      <w:r>
+        <w:t>Discussions &amp; Limitations</w:t>
+      </w:r>
+      <w:bookmarkEnd w:id="10"/>
+    </w:p>
+    <w:p>
+      <w:r>
+        <w:t>The time and the information provided for the research were limited. There must be a lot feature that can be used for the prediction of Mobile and Total Updrs. Parkinsons Disease can be cause due to various genetic and environmental markers. Those markers were not mentioned in the research or in the building of linear regression</w:t>
+      </w:r>
+      <w:r>
+        <w:t>.</w:t>
+      </w:r>
+    </w:p>
+    <w:p>
+      <w:pPr>
+        <w:pStyle w:val="Heading1"/>
+      </w:pPr>
+      <w:bookmarkStart w:id="11" w:name="_Toc147345123"/>
+      <w:r>
+        <w:t>Conclusion</w:t>
+      </w:r>
+      <w:bookmarkEnd w:id="11"/>
+    </w:p>
+    <w:p>
+      <w:r>
+        <w:t>In conclusion, the provided fields do yield some result, but according to the performance metrics the errors are very high to make the field of much use. It is concluded that more parameters to be identified that yield a more gain in the result.</w:t>
+      </w:r>
+    </w:p>
+    <w:p>
+      <w:pPr>
+        <w:pStyle w:val="Heading1"/>
+      </w:pPr>
+      <w:bookmarkStart w:id="12" w:name="_Toc147345124"/>
+      <w:r>
+        <w:t>Work Division</w:t>
+      </w:r>
+      <w:bookmarkEnd w:id="12"/>
+    </w:p>
+    <w:p>
+      <w:r>
+        <w:t xml:space="preserve">The importing </w:t>
+      </w:r>
+      <w:r>
+        <w:t>libraries</w:t>
+      </w:r>
+      <w:r>
+        <w:t xml:space="preserve"> </w:t>
+      </w:r>
+      <w:r>
+        <w:t>part was done by everyone. Whenever, someone performed their tasks, they inserted their used libraries.</w:t>
+      </w:r>
+      <w:r>
+        <w:t xml:space="preserve"> </w:t>
+      </w:r>
+      <w:r>
+        <w:t xml:space="preserve"> All of us were present in every meeting. We all are friends, so we have </w:t>
+      </w:r>
+      <w:r>
+        <w:t>each other’s</w:t>
+      </w:r>
+      <w:r>
+        <w:t xml:space="preserve"> cell numbers and we don’t hesitate to call </w:t>
+      </w:r>
+      <w:r>
+        <w:t>each other</w:t>
+      </w:r>
+      <w:r>
+        <w:t xml:space="preserve"> for help</w:t>
+      </w:r>
+      <w:r>
+        <w:t xml:space="preserve">. Chander took the role of the leader and noted down the meeting minutes and created github repository for code </w:t>
+      </w:r>
+      <w:r>
+        <w:t>collaboration. Chander imported the data for and printed it for verification.</w:t>
+      </w:r>
+      <w:r>
+        <w:t xml:space="preserve"> Then we had a meeting to discussion how we were going to approach the Assignment. Chander performed the task 1 and Nawal reviewed it. </w:t>
+      </w:r>
+      <w:r>
+        <w:t>Nawal refactored Chander’s code and performed task 2.</w:t>
+      </w:r>
+      <w:r>
+        <w:t xml:space="preserve"> Vinay and Wahab worked closely together having constant discussions on task 3, and task 4.</w:t>
+      </w:r>
+      <w:r>
+        <w:t xml:space="preserve"> Vinay plotted box plots and line graphs and Wahab verified them. Wahab built the scatter plot for total and mobile updrs. Nawal and Chander worked closely on the report, fixing and correcting and building upon each other’s work. Wahab and Vinay then reviewed it, and made some last minute fixes.</w:t>
+      </w:r>
+    </w:p>
     <w:sectPr>
       <w:pgSz w:w="11906" w:h="16838"/>
       <w:pgMar w:top="1440" w:right="1440" w:bottom="1440" w:left="1440" w:header="708" w:footer="708" w:gutter="0"/>
@@ -964,7 +3463,7 @@
         <w:kern w:val="2"/>
         <w:sz w:val="22"/>
         <w:szCs w:val="22"/>
-        <w:lang w:val="en-PK" w:eastAsia="en-US" w:bidi="ar-SA"/>
+        <w:lang w:val="en-US" w:eastAsia="en-US" w:bidi="ar-SA"/>
         <w14:ligatures w14:val="standardContextual"/>
       </w:rPr>
     </w:rPrDefault>
@@ -1355,6 +3854,50 @@
   <w:style w:type="paragraph" w:default="1" w:styleId="Normal">
     <w:name w:val="Normal"/>
     <w:qFormat/>
+    <w:rsid w:val="007C5EAA"/>
+  </w:style>
+  <w:style w:type="paragraph" w:styleId="Heading1">
+    <w:name w:val="heading 1"/>
+    <w:basedOn w:val="Normal"/>
+    <w:next w:val="Normal"/>
+    <w:link w:val="Heading1Char"/>
+    <w:uiPriority w:val="9"/>
+    <w:qFormat/>
+    <w:rsid w:val="0063303E"/>
+    <w:pPr>
+      <w:keepNext/>
+      <w:keepLines/>
+      <w:spacing w:before="240" w:after="0"/>
+      <w:outlineLvl w:val="0"/>
+    </w:pPr>
+    <w:rPr>
+      <w:rFonts w:asciiTheme="majorHAnsi" w:eastAsiaTheme="majorEastAsia" w:hAnsiTheme="majorHAnsi" w:cstheme="majorBidi"/>
+      <w:color w:val="2F5496" w:themeColor="accent1" w:themeShade="BF"/>
+      <w:sz w:val="32"/>
+      <w:szCs w:val="32"/>
+    </w:rPr>
+  </w:style>
+  <w:style w:type="paragraph" w:styleId="Heading2">
+    <w:name w:val="heading 2"/>
+    <w:basedOn w:val="Normal"/>
+    <w:next w:val="Normal"/>
+    <w:link w:val="Heading2Char"/>
+    <w:uiPriority w:val="9"/>
+    <w:unhideWhenUsed/>
+    <w:qFormat/>
+    <w:rsid w:val="005C26DD"/>
+    <w:pPr>
+      <w:keepNext/>
+      <w:keepLines/>
+      <w:spacing w:before="40" w:after="0"/>
+      <w:outlineLvl w:val="1"/>
+    </w:pPr>
+    <w:rPr>
+      <w:rFonts w:asciiTheme="majorHAnsi" w:eastAsiaTheme="majorEastAsia" w:hAnsiTheme="majorHAnsi" w:cstheme="majorBidi"/>
+      <w:color w:val="2F5496" w:themeColor="accent1" w:themeShade="BF"/>
+      <w:sz w:val="26"/>
+      <w:szCs w:val="26"/>
+    </w:rPr>
   </w:style>
   <w:style w:type="character" w:default="1" w:styleId="DefaultParagraphFont">
     <w:name w:val="Default Paragraph Font"/>
@@ -1395,7 +3938,6 @@
     <w:rPr>
       <w:rFonts w:eastAsiaTheme="minorEastAsia"/>
       <w:kern w:val="0"/>
-      <w:lang w:val="en-US"/>
       <w14:ligatures w14:val="none"/>
     </w:rPr>
   </w:style>
@@ -1411,6 +3953,84 @@
       <w:lang w:val="en-US"/>
       <w14:ligatures w14:val="none"/>
     </w:rPr>
+  </w:style>
+  <w:style w:type="character" w:customStyle="1" w:styleId="Heading1Char">
+    <w:name w:val="Heading 1 Char"/>
+    <w:basedOn w:val="DefaultParagraphFont"/>
+    <w:link w:val="Heading1"/>
+    <w:uiPriority w:val="9"/>
+    <w:rsid w:val="0063303E"/>
+    <w:rPr>
+      <w:rFonts w:asciiTheme="majorHAnsi" w:eastAsiaTheme="majorEastAsia" w:hAnsiTheme="majorHAnsi" w:cstheme="majorBidi"/>
+      <w:color w:val="2F5496" w:themeColor="accent1" w:themeShade="BF"/>
+      <w:sz w:val="32"/>
+      <w:szCs w:val="32"/>
+    </w:rPr>
+  </w:style>
+  <w:style w:type="paragraph" w:styleId="TOCHeading">
+    <w:name w:val="TOC Heading"/>
+    <w:basedOn w:val="Heading1"/>
+    <w:next w:val="Normal"/>
+    <w:uiPriority w:val="39"/>
+    <w:unhideWhenUsed/>
+    <w:qFormat/>
+    <w:rsid w:val="0063303E"/>
+    <w:pPr>
+      <w:outlineLvl w:val="9"/>
+    </w:pPr>
+    <w:rPr>
+      <w:kern w:val="0"/>
+      <w14:ligatures w14:val="none"/>
+    </w:rPr>
+  </w:style>
+  <w:style w:type="paragraph" w:styleId="TOC1">
+    <w:name w:val="toc 1"/>
+    <w:basedOn w:val="Normal"/>
+    <w:next w:val="Normal"/>
+    <w:autoRedefine/>
+    <w:uiPriority w:val="39"/>
+    <w:unhideWhenUsed/>
+    <w:rsid w:val="0007279A"/>
+    <w:pPr>
+      <w:spacing w:after="100"/>
+    </w:pPr>
+  </w:style>
+  <w:style w:type="character" w:styleId="Hyperlink">
+    <w:name w:val="Hyperlink"/>
+    <w:basedOn w:val="DefaultParagraphFont"/>
+    <w:uiPriority w:val="99"/>
+    <w:unhideWhenUsed/>
+    <w:rsid w:val="0007279A"/>
+    <w:rPr>
+      <w:color w:val="0563C1" w:themeColor="hyperlink"/>
+      <w:u w:val="single"/>
+    </w:rPr>
+  </w:style>
+  <w:style w:type="character" w:customStyle="1" w:styleId="Heading2Char">
+    <w:name w:val="Heading 2 Char"/>
+    <w:basedOn w:val="DefaultParagraphFont"/>
+    <w:link w:val="Heading2"/>
+    <w:uiPriority w:val="9"/>
+    <w:rsid w:val="005C26DD"/>
+    <w:rPr>
+      <w:rFonts w:asciiTheme="majorHAnsi" w:eastAsiaTheme="majorEastAsia" w:hAnsiTheme="majorHAnsi" w:cstheme="majorBidi"/>
+      <w:color w:val="2F5496" w:themeColor="accent1" w:themeShade="BF"/>
+      <w:sz w:val="26"/>
+      <w:szCs w:val="26"/>
+    </w:rPr>
+  </w:style>
+  <w:style w:type="paragraph" w:styleId="TOC2">
+    <w:name w:val="toc 2"/>
+    <w:basedOn w:val="Normal"/>
+    <w:next w:val="Normal"/>
+    <w:autoRedefine/>
+    <w:uiPriority w:val="39"/>
+    <w:unhideWhenUsed/>
+    <w:rsid w:val="00FB6A72"/>
+    <w:pPr>
+      <w:spacing w:after="100"/>
+      <w:ind w:left="220"/>
+    </w:pPr>
   </w:style>
 </w:styles>
 </file>
@@ -1708,4 +4328,35 @@
     </a:ext>
   </a:extLst>
 </a:theme>
+</file>
+
+<file path=customXml/item1.xml><?xml version="1.0" encoding="utf-8"?>
+<CoverPageProperties xmlns="http://schemas.microsoft.com/office/2006/coverPageProps">
+  <PublishDate/>
+  <Abstract>The second project objective requires that your team predict the motor and the total UPDRS scores assigned by a physician to people with Parkinson’s Disease</Abstract>
+  <CompanyAddress/>
+  <CompanyPhone/>
+  <CompanyFax/>
+  <CompanyEmail/>
+</CoverPageProperties>
+</file>
+
+<file path=customXml/item2.xml><?xml version="1.0" encoding="utf-8"?>
+<b:Sources xmlns:b="http://schemas.openxmlformats.org/officeDocument/2006/bibliography" xmlns="http://schemas.openxmlformats.org/officeDocument/2006/bibliography" SelectedStyle="\APASixthEditionOfficeOnline.xsl" StyleName="APA" Version="6"/>
+</file>
+
+<file path=customXml/itemProps1.xml><?xml version="1.0" encoding="utf-8"?>
+<ds:datastoreItem xmlns:ds="http://schemas.openxmlformats.org/officeDocument/2006/customXml" ds:itemID="{55AF091B-3C7A-41E3-B477-F2FDAA23CFDA}">
+  <ds:schemaRefs>
+    <ds:schemaRef ds:uri="http://schemas.microsoft.com/office/2006/coverPageProps"/>
+  </ds:schemaRefs>
+</ds:datastoreItem>
+</file>
+
+<file path=customXml/itemProps2.xml><?xml version="1.0" encoding="utf-8"?>
+<ds:datastoreItem xmlns:ds="http://schemas.openxmlformats.org/officeDocument/2006/customXml" ds:itemID="{5C348F20-EA84-46B1-B000-14E80E9334D5}">
+  <ds:schemaRefs>
+    <ds:schemaRef ds:uri="http://schemas.openxmlformats.org/officeDocument/2006/bibliography"/>
+  </ds:schemaRefs>
+</ds:datastoreItem>
 </file>
</xml_diff>